<commit_message>
Added Logging using SLF4J assignment and updated TDD document
</commit_message>
<xml_diff>
--- a/Week2_Assignments/Week2_TDD using JUnit5 and Mockito_HandsOn.docx
+++ b/Week2_Assignments/Week2_TDD using JUnit5 and Mockito_HandsOn.docx
@@ -181,31 +181,7 @@
           <w:szCs w:val="22"/>
           <w14:ligatures w14:val="none"/>
         </w:rPr>
-        <w:t xml:space="preserve">    public int </w:t>
-      </w:r>
-      <w:proofErr w:type="gramStart"/>
-      <w:r>
-        <w:rPr>
-          <w:rFonts w:ascii="Aptos Narrow" w:eastAsia="Times New Roman" w:hAnsi="Aptos Narrow" w:cs="Times New Roman"/>
-          <w:color w:val="000000"/>
-          <w:kern w:val="0"/>
-          <w:sz w:val="22"/>
-          <w:szCs w:val="22"/>
-          <w14:ligatures w14:val="none"/>
-        </w:rPr>
-        <w:t>add(</w:t>
-      </w:r>
-      <w:proofErr w:type="gramEnd"/>
-      <w:r>
-        <w:rPr>
-          <w:rFonts w:ascii="Aptos Narrow" w:eastAsia="Times New Roman" w:hAnsi="Aptos Narrow" w:cs="Times New Roman"/>
-          <w:color w:val="000000"/>
-          <w:kern w:val="0"/>
-          <w:sz w:val="22"/>
-          <w:szCs w:val="22"/>
-          <w14:ligatures w14:val="none"/>
-        </w:rPr>
-        <w:t>int a, int b) {</w:t>
+        <w:t xml:space="preserve">    public int add(int a, int b) {</w:t>
       </w:r>
     </w:p>
     <w:p>
@@ -286,31 +262,7 @@
           <w:szCs w:val="22"/>
           <w14:ligatures w14:val="none"/>
         </w:rPr>
-        <w:t xml:space="preserve">    public int </w:t>
-      </w:r>
-      <w:proofErr w:type="gramStart"/>
-      <w:r>
-        <w:rPr>
-          <w:rFonts w:ascii="Aptos Narrow" w:eastAsia="Times New Roman" w:hAnsi="Aptos Narrow" w:cs="Times New Roman"/>
-          <w:color w:val="000000"/>
-          <w:kern w:val="0"/>
-          <w:sz w:val="22"/>
-          <w:szCs w:val="22"/>
-          <w14:ligatures w14:val="none"/>
-        </w:rPr>
-        <w:t>subtract(</w:t>
-      </w:r>
-      <w:proofErr w:type="gramEnd"/>
-      <w:r>
-        <w:rPr>
-          <w:rFonts w:ascii="Aptos Narrow" w:eastAsia="Times New Roman" w:hAnsi="Aptos Narrow" w:cs="Times New Roman"/>
-          <w:color w:val="000000"/>
-          <w:kern w:val="0"/>
-          <w:sz w:val="22"/>
-          <w:szCs w:val="22"/>
-          <w14:ligatures w14:val="none"/>
-        </w:rPr>
-        <w:t>int a, int b) {</w:t>
+        <w:t xml:space="preserve">    public int subtract(int a, int b) {</w:t>
       </w:r>
     </w:p>
     <w:p>
@@ -427,187 +379,65 @@
           <w:szCs w:val="22"/>
           <w14:ligatures w14:val="none"/>
         </w:rPr>
-        <w:t xml:space="preserve">import static </w:t>
-      </w:r>
-      <w:proofErr w:type="spellStart"/>
-      <w:proofErr w:type="gramStart"/>
-      <w:r>
-        <w:rPr>
-          <w:rFonts w:ascii="Aptos Narrow" w:eastAsia="Times New Roman" w:hAnsi="Aptos Narrow" w:cs="Times New Roman"/>
-          <w:color w:val="000000"/>
-          <w:kern w:val="0"/>
-          <w:sz w:val="22"/>
-          <w:szCs w:val="22"/>
-          <w14:ligatures w14:val="none"/>
-        </w:rPr>
-        <w:t>org.junit</w:t>
-      </w:r>
-      <w:proofErr w:type="gramEnd"/>
-      <w:r>
-        <w:rPr>
-          <w:rFonts w:ascii="Aptos Narrow" w:eastAsia="Times New Roman" w:hAnsi="Aptos Narrow" w:cs="Times New Roman"/>
-          <w:color w:val="000000"/>
-          <w:kern w:val="0"/>
-          <w:sz w:val="22"/>
-          <w:szCs w:val="22"/>
-          <w14:ligatures w14:val="none"/>
-        </w:rPr>
-        <w:t>.</w:t>
-      </w:r>
-      <w:proofErr w:type="gramStart"/>
-      <w:r>
-        <w:rPr>
-          <w:rFonts w:ascii="Aptos Narrow" w:eastAsia="Times New Roman" w:hAnsi="Aptos Narrow" w:cs="Times New Roman"/>
-          <w:color w:val="000000"/>
-          <w:kern w:val="0"/>
-          <w:sz w:val="22"/>
-          <w:szCs w:val="22"/>
-          <w14:ligatures w14:val="none"/>
-        </w:rPr>
-        <w:t>Assert</w:t>
-      </w:r>
-      <w:proofErr w:type="spellEnd"/>
-      <w:r>
-        <w:rPr>
-          <w:rFonts w:ascii="Aptos Narrow" w:eastAsia="Times New Roman" w:hAnsi="Aptos Narrow" w:cs="Times New Roman"/>
-          <w:color w:val="000000"/>
-          <w:kern w:val="0"/>
-          <w:sz w:val="22"/>
-          <w:szCs w:val="22"/>
-          <w14:ligatures w14:val="none"/>
-        </w:rPr>
-        <w:t>.*</w:t>
-      </w:r>
-      <w:proofErr w:type="gramEnd"/>
-      <w:r>
-        <w:rPr>
-          <w:rFonts w:ascii="Aptos Narrow" w:eastAsia="Times New Roman" w:hAnsi="Aptos Narrow" w:cs="Times New Roman"/>
-          <w:color w:val="000000"/>
-          <w:kern w:val="0"/>
-          <w:sz w:val="22"/>
-          <w:szCs w:val="22"/>
-          <w14:ligatures w14:val="none"/>
-        </w:rPr>
-        <w:t xml:space="preserve">; </w:t>
-      </w:r>
-    </w:p>
-    <w:p>
-      <w:pPr>
-        <w:rPr>
-          <w:rFonts w:ascii="Aptos Narrow" w:eastAsia="Times New Roman" w:hAnsi="Aptos Narrow" w:cs="Times New Roman"/>
-          <w:color w:val="000000"/>
-          <w:kern w:val="0"/>
-          <w:sz w:val="22"/>
-          <w:szCs w:val="22"/>
-          <w14:ligatures w14:val="none"/>
-        </w:rPr>
-      </w:pPr>
-      <w:r>
-        <w:rPr>
-          <w:rFonts w:ascii="Aptos Narrow" w:eastAsia="Times New Roman" w:hAnsi="Aptos Narrow" w:cs="Times New Roman"/>
-          <w:color w:val="000000"/>
-          <w:kern w:val="0"/>
-          <w:sz w:val="22"/>
-          <w:szCs w:val="22"/>
-          <w14:ligatures w14:val="none"/>
-        </w:rPr>
-        <w:t xml:space="preserve">import </w:t>
-      </w:r>
-      <w:proofErr w:type="spellStart"/>
-      <w:proofErr w:type="gramStart"/>
-      <w:r>
-        <w:rPr>
-          <w:rFonts w:ascii="Aptos Narrow" w:eastAsia="Times New Roman" w:hAnsi="Aptos Narrow" w:cs="Times New Roman"/>
-          <w:color w:val="000000"/>
-          <w:kern w:val="0"/>
-          <w:sz w:val="22"/>
-          <w:szCs w:val="22"/>
-          <w14:ligatures w14:val="none"/>
-        </w:rPr>
-        <w:t>org.junit</w:t>
-      </w:r>
-      <w:proofErr w:type="gramEnd"/>
-      <w:r>
-        <w:rPr>
-          <w:rFonts w:ascii="Aptos Narrow" w:eastAsia="Times New Roman" w:hAnsi="Aptos Narrow" w:cs="Times New Roman"/>
-          <w:color w:val="000000"/>
-          <w:kern w:val="0"/>
-          <w:sz w:val="22"/>
-          <w:szCs w:val="22"/>
-          <w14:ligatures w14:val="none"/>
-        </w:rPr>
-        <w:t>.Test</w:t>
-      </w:r>
-      <w:proofErr w:type="spellEnd"/>
-      <w:r>
-        <w:rPr>
-          <w:rFonts w:ascii="Aptos Narrow" w:eastAsia="Times New Roman" w:hAnsi="Aptos Narrow" w:cs="Times New Roman"/>
-          <w:color w:val="000000"/>
-          <w:kern w:val="0"/>
-          <w:sz w:val="22"/>
-          <w:szCs w:val="22"/>
-          <w14:ligatures w14:val="none"/>
-        </w:rPr>
-        <w:t>;</w:t>
-      </w:r>
-    </w:p>
-    <w:p>
-      <w:pPr>
-        <w:rPr>
-          <w:rFonts w:ascii="Aptos Narrow" w:eastAsia="Times New Roman" w:hAnsi="Aptos Narrow" w:cs="Times New Roman"/>
-          <w:color w:val="000000"/>
-          <w:kern w:val="0"/>
-          <w:sz w:val="22"/>
-          <w:szCs w:val="22"/>
-          <w14:ligatures w14:val="none"/>
-        </w:rPr>
-      </w:pPr>
-    </w:p>
-    <w:p>
-      <w:pPr>
-        <w:rPr>
-          <w:rFonts w:ascii="Aptos Narrow" w:eastAsia="Times New Roman" w:hAnsi="Aptos Narrow" w:cs="Times New Roman"/>
-          <w:color w:val="000000"/>
-          <w:kern w:val="0"/>
-          <w:sz w:val="22"/>
-          <w:szCs w:val="22"/>
-          <w14:ligatures w14:val="none"/>
-        </w:rPr>
-      </w:pPr>
-      <w:r>
-        <w:rPr>
-          <w:rFonts w:ascii="Aptos Narrow" w:eastAsia="Times New Roman" w:hAnsi="Aptos Narrow" w:cs="Times New Roman"/>
-          <w:color w:val="000000"/>
-          <w:kern w:val="0"/>
-          <w:sz w:val="22"/>
-          <w:szCs w:val="22"/>
-          <w14:ligatures w14:val="none"/>
-        </w:rPr>
-        <w:t xml:space="preserve">public class </w:t>
-      </w:r>
-      <w:proofErr w:type="spellStart"/>
-      <w:r>
-        <w:rPr>
-          <w:rFonts w:ascii="Aptos Narrow" w:eastAsia="Times New Roman" w:hAnsi="Aptos Narrow" w:cs="Times New Roman"/>
-          <w:color w:val="000000"/>
-          <w:kern w:val="0"/>
-          <w:sz w:val="22"/>
-          <w:szCs w:val="22"/>
-          <w14:ligatures w14:val="none"/>
-        </w:rPr>
-        <w:t>CalculatorTest</w:t>
-      </w:r>
-      <w:proofErr w:type="spellEnd"/>
-      <w:r>
-        <w:rPr>
-          <w:rFonts w:ascii="Aptos Narrow" w:eastAsia="Times New Roman" w:hAnsi="Aptos Narrow" w:cs="Times New Roman"/>
-          <w:color w:val="000000"/>
-          <w:kern w:val="0"/>
-          <w:sz w:val="22"/>
-          <w:szCs w:val="22"/>
-          <w14:ligatures w14:val="none"/>
-        </w:rPr>
-        <w:t xml:space="preserve"> {</w:t>
+        <w:t xml:space="preserve">import static org.junit.Assert.*; </w:t>
+      </w:r>
+    </w:p>
+    <w:p>
+      <w:pPr>
+        <w:rPr>
+          <w:rFonts w:ascii="Aptos Narrow" w:eastAsia="Times New Roman" w:hAnsi="Aptos Narrow" w:cs="Times New Roman"/>
+          <w:color w:val="000000"/>
+          <w:kern w:val="0"/>
+          <w:sz w:val="22"/>
+          <w:szCs w:val="22"/>
+          <w14:ligatures w14:val="none"/>
+        </w:rPr>
+      </w:pPr>
+      <w:r>
+        <w:rPr>
+          <w:rFonts w:ascii="Aptos Narrow" w:eastAsia="Times New Roman" w:hAnsi="Aptos Narrow" w:cs="Times New Roman"/>
+          <w:color w:val="000000"/>
+          <w:kern w:val="0"/>
+          <w:sz w:val="22"/>
+          <w:szCs w:val="22"/>
+          <w14:ligatures w14:val="none"/>
+        </w:rPr>
+        <w:t>import org.junit.Test;</w:t>
+      </w:r>
+    </w:p>
+    <w:p>
+      <w:pPr>
+        <w:rPr>
+          <w:rFonts w:ascii="Aptos Narrow" w:eastAsia="Times New Roman" w:hAnsi="Aptos Narrow" w:cs="Times New Roman"/>
+          <w:color w:val="000000"/>
+          <w:kern w:val="0"/>
+          <w:sz w:val="22"/>
+          <w:szCs w:val="22"/>
+          <w14:ligatures w14:val="none"/>
+        </w:rPr>
+      </w:pPr>
+    </w:p>
+    <w:p>
+      <w:pPr>
+        <w:rPr>
+          <w:rFonts w:ascii="Aptos Narrow" w:eastAsia="Times New Roman" w:hAnsi="Aptos Narrow" w:cs="Times New Roman"/>
+          <w:color w:val="000000"/>
+          <w:kern w:val="0"/>
+          <w:sz w:val="22"/>
+          <w:szCs w:val="22"/>
+          <w14:ligatures w14:val="none"/>
+        </w:rPr>
+      </w:pPr>
+      <w:r>
+        <w:rPr>
+          <w:rFonts w:ascii="Aptos Narrow" w:eastAsia="Times New Roman" w:hAnsi="Aptos Narrow" w:cs="Times New Roman"/>
+          <w:color w:val="000000"/>
+          <w:kern w:val="0"/>
+          <w:sz w:val="22"/>
+          <w:szCs w:val="22"/>
+          <w14:ligatures w14:val="none"/>
+        </w:rPr>
+        <w:t>public class CalculatorTest {</w:t>
       </w:r>
     </w:p>
     <w:p>
@@ -665,188 +495,53 @@
           <w:szCs w:val="22"/>
           <w14:ligatures w14:val="none"/>
         </w:rPr>
-        <w:t xml:space="preserve">    public void </w:t>
-      </w:r>
-      <w:proofErr w:type="spellStart"/>
-      <w:proofErr w:type="gramStart"/>
-      <w:r>
-        <w:rPr>
-          <w:rFonts w:ascii="Aptos Narrow" w:eastAsia="Times New Roman" w:hAnsi="Aptos Narrow" w:cs="Times New Roman"/>
-          <w:color w:val="000000"/>
-          <w:kern w:val="0"/>
-          <w:sz w:val="22"/>
-          <w:szCs w:val="22"/>
-          <w14:ligatures w14:val="none"/>
-        </w:rPr>
-        <w:t>testAdd</w:t>
-      </w:r>
-      <w:proofErr w:type="spellEnd"/>
-      <w:r>
-        <w:rPr>
-          <w:rFonts w:ascii="Aptos Narrow" w:eastAsia="Times New Roman" w:hAnsi="Aptos Narrow" w:cs="Times New Roman"/>
-          <w:color w:val="000000"/>
-          <w:kern w:val="0"/>
-          <w:sz w:val="22"/>
-          <w:szCs w:val="22"/>
-          <w14:ligatures w14:val="none"/>
-        </w:rPr>
-        <w:t>(</w:t>
-      </w:r>
-      <w:proofErr w:type="gramEnd"/>
-      <w:r>
-        <w:rPr>
-          <w:rFonts w:ascii="Aptos Narrow" w:eastAsia="Times New Roman" w:hAnsi="Aptos Narrow" w:cs="Times New Roman"/>
-          <w:color w:val="000000"/>
-          <w:kern w:val="0"/>
-          <w:sz w:val="22"/>
-          <w:szCs w:val="22"/>
-          <w14:ligatures w14:val="none"/>
-        </w:rPr>
-        <w:t>) {</w:t>
-      </w:r>
-    </w:p>
-    <w:p>
-      <w:pPr>
-        <w:rPr>
-          <w:rFonts w:ascii="Aptos Narrow" w:eastAsia="Times New Roman" w:hAnsi="Aptos Narrow" w:cs="Times New Roman"/>
-          <w:color w:val="000000"/>
-          <w:kern w:val="0"/>
-          <w:sz w:val="22"/>
-          <w:szCs w:val="22"/>
-          <w14:ligatures w14:val="none"/>
-        </w:rPr>
-      </w:pPr>
-      <w:r>
-        <w:rPr>
-          <w:rFonts w:ascii="Aptos Narrow" w:eastAsia="Times New Roman" w:hAnsi="Aptos Narrow" w:cs="Times New Roman"/>
-          <w:color w:val="000000"/>
-          <w:kern w:val="0"/>
-          <w:sz w:val="22"/>
-          <w:szCs w:val="22"/>
-          <w14:ligatures w14:val="none"/>
-        </w:rPr>
-        <w:t xml:space="preserve">        Calculator calc = new </w:t>
-      </w:r>
-      <w:proofErr w:type="gramStart"/>
-      <w:r>
-        <w:rPr>
-          <w:rFonts w:ascii="Aptos Narrow" w:eastAsia="Times New Roman" w:hAnsi="Aptos Narrow" w:cs="Times New Roman"/>
-          <w:color w:val="000000"/>
-          <w:kern w:val="0"/>
-          <w:sz w:val="22"/>
-          <w:szCs w:val="22"/>
-          <w14:ligatures w14:val="none"/>
-        </w:rPr>
-        <w:t>Calculator(</w:t>
-      </w:r>
-      <w:proofErr w:type="gramEnd"/>
-      <w:r>
-        <w:rPr>
-          <w:rFonts w:ascii="Aptos Narrow" w:eastAsia="Times New Roman" w:hAnsi="Aptos Narrow" w:cs="Times New Roman"/>
-          <w:color w:val="000000"/>
-          <w:kern w:val="0"/>
-          <w:sz w:val="22"/>
-          <w:szCs w:val="22"/>
-          <w14:ligatures w14:val="none"/>
-        </w:rPr>
-        <w:t>);</w:t>
-      </w:r>
-    </w:p>
-    <w:p>
-      <w:pPr>
-        <w:rPr>
-          <w:rFonts w:ascii="Aptos Narrow" w:eastAsia="Times New Roman" w:hAnsi="Aptos Narrow" w:cs="Times New Roman"/>
-          <w:color w:val="000000"/>
-          <w:kern w:val="0"/>
-          <w:sz w:val="22"/>
-          <w:szCs w:val="22"/>
-          <w14:ligatures w14:val="none"/>
-        </w:rPr>
-      </w:pPr>
-      <w:r>
-        <w:rPr>
-          <w:rFonts w:ascii="Aptos Narrow" w:eastAsia="Times New Roman" w:hAnsi="Aptos Narrow" w:cs="Times New Roman"/>
-          <w:color w:val="000000"/>
-          <w:kern w:val="0"/>
-          <w:sz w:val="22"/>
-          <w:szCs w:val="22"/>
-          <w14:ligatures w14:val="none"/>
-        </w:rPr>
-        <w:t xml:space="preserve">        </w:t>
-      </w:r>
-      <w:proofErr w:type="spellStart"/>
-      <w:proofErr w:type="gramStart"/>
-      <w:r>
-        <w:rPr>
-          <w:rFonts w:ascii="Aptos Narrow" w:eastAsia="Times New Roman" w:hAnsi="Aptos Narrow" w:cs="Times New Roman"/>
-          <w:color w:val="000000"/>
-          <w:kern w:val="0"/>
-          <w:sz w:val="22"/>
-          <w:szCs w:val="22"/>
-          <w14:ligatures w14:val="none"/>
-        </w:rPr>
-        <w:t>assertEquals</w:t>
-      </w:r>
-      <w:proofErr w:type="spellEnd"/>
-      <w:r>
-        <w:rPr>
-          <w:rFonts w:ascii="Aptos Narrow" w:eastAsia="Times New Roman" w:hAnsi="Aptos Narrow" w:cs="Times New Roman"/>
-          <w:color w:val="000000"/>
-          <w:kern w:val="0"/>
-          <w:sz w:val="22"/>
-          <w:szCs w:val="22"/>
-          <w14:ligatures w14:val="none"/>
-        </w:rPr>
-        <w:t>(</w:t>
-      </w:r>
-      <w:proofErr w:type="gramEnd"/>
-      <w:r>
-        <w:rPr>
-          <w:rFonts w:ascii="Aptos Narrow" w:eastAsia="Times New Roman" w:hAnsi="Aptos Narrow" w:cs="Times New Roman"/>
-          <w:color w:val="000000"/>
-          <w:kern w:val="0"/>
-          <w:sz w:val="22"/>
-          <w:szCs w:val="22"/>
-          <w14:ligatures w14:val="none"/>
-        </w:rPr>
-        <w:t xml:space="preserve">5, </w:t>
-      </w:r>
-      <w:proofErr w:type="spellStart"/>
-      <w:proofErr w:type="gramStart"/>
-      <w:r>
-        <w:rPr>
-          <w:rFonts w:ascii="Aptos Narrow" w:eastAsia="Times New Roman" w:hAnsi="Aptos Narrow" w:cs="Times New Roman"/>
-          <w:color w:val="000000"/>
-          <w:kern w:val="0"/>
-          <w:sz w:val="22"/>
-          <w:szCs w:val="22"/>
-          <w14:ligatures w14:val="none"/>
-        </w:rPr>
-        <w:t>calc.add</w:t>
-      </w:r>
-      <w:proofErr w:type="spellEnd"/>
-      <w:r>
-        <w:rPr>
-          <w:rFonts w:ascii="Aptos Narrow" w:eastAsia="Times New Roman" w:hAnsi="Aptos Narrow" w:cs="Times New Roman"/>
-          <w:color w:val="000000"/>
-          <w:kern w:val="0"/>
-          <w:sz w:val="22"/>
-          <w:szCs w:val="22"/>
-          <w14:ligatures w14:val="none"/>
-        </w:rPr>
-        <w:t>(</w:t>
-      </w:r>
-      <w:proofErr w:type="gramEnd"/>
-      <w:r>
-        <w:rPr>
-          <w:rFonts w:ascii="Aptos Narrow" w:eastAsia="Times New Roman" w:hAnsi="Aptos Narrow" w:cs="Times New Roman"/>
-          <w:color w:val="000000"/>
-          <w:kern w:val="0"/>
-          <w:sz w:val="22"/>
-          <w:szCs w:val="22"/>
-          <w14:ligatures w14:val="none"/>
-        </w:rPr>
-        <w:t>2, 3));</w:t>
+        <w:t xml:space="preserve">    public void testAdd() {</w:t>
+      </w:r>
+    </w:p>
+    <w:p>
+      <w:pPr>
+        <w:rPr>
+          <w:rFonts w:ascii="Aptos Narrow" w:eastAsia="Times New Roman" w:hAnsi="Aptos Narrow" w:cs="Times New Roman"/>
+          <w:color w:val="000000"/>
+          <w:kern w:val="0"/>
+          <w:sz w:val="22"/>
+          <w:szCs w:val="22"/>
+          <w14:ligatures w14:val="none"/>
+        </w:rPr>
+      </w:pPr>
+      <w:r>
+        <w:rPr>
+          <w:rFonts w:ascii="Aptos Narrow" w:eastAsia="Times New Roman" w:hAnsi="Aptos Narrow" w:cs="Times New Roman"/>
+          <w:color w:val="000000"/>
+          <w:kern w:val="0"/>
+          <w:sz w:val="22"/>
+          <w:szCs w:val="22"/>
+          <w14:ligatures w14:val="none"/>
+        </w:rPr>
+        <w:t xml:space="preserve">        Calculator calc = new Calculator();</w:t>
+      </w:r>
+    </w:p>
+    <w:p>
+      <w:pPr>
+        <w:rPr>
+          <w:rFonts w:ascii="Aptos Narrow" w:eastAsia="Times New Roman" w:hAnsi="Aptos Narrow" w:cs="Times New Roman"/>
+          <w:color w:val="000000"/>
+          <w:kern w:val="0"/>
+          <w:sz w:val="22"/>
+          <w:szCs w:val="22"/>
+          <w14:ligatures w14:val="none"/>
+        </w:rPr>
+      </w:pPr>
+      <w:r>
+        <w:rPr>
+          <w:rFonts w:ascii="Aptos Narrow" w:eastAsia="Times New Roman" w:hAnsi="Aptos Narrow" w:cs="Times New Roman"/>
+          <w:color w:val="000000"/>
+          <w:kern w:val="0"/>
+          <w:sz w:val="22"/>
+          <w:szCs w:val="22"/>
+          <w14:ligatures w14:val="none"/>
+        </w:rPr>
+        <w:t xml:space="preserve">        assertEquals(5, calc.add(2, 3));</w:t>
       </w:r>
     </w:p>
     <w:p>
@@ -927,44 +622,7 @@
           <w:szCs w:val="22"/>
           <w14:ligatures w14:val="none"/>
         </w:rPr>
-        <w:t xml:space="preserve">    public void </w:t>
-      </w:r>
-      <w:proofErr w:type="spellStart"/>
-      <w:proofErr w:type="gramStart"/>
-      <w:r>
-        <w:rPr>
-          <w:rFonts w:ascii="Aptos Narrow" w:eastAsia="Times New Roman" w:hAnsi="Aptos Narrow" w:cs="Times New Roman"/>
-          <w:color w:val="000000"/>
-          <w:kern w:val="0"/>
-          <w:sz w:val="22"/>
-          <w:szCs w:val="22"/>
-          <w14:ligatures w14:val="none"/>
-        </w:rPr>
-        <w:t>testSubtract</w:t>
-      </w:r>
-      <w:proofErr w:type="spellEnd"/>
-      <w:r>
-        <w:rPr>
-          <w:rFonts w:ascii="Aptos Narrow" w:eastAsia="Times New Roman" w:hAnsi="Aptos Narrow" w:cs="Times New Roman"/>
-          <w:color w:val="000000"/>
-          <w:kern w:val="0"/>
-          <w:sz w:val="22"/>
-          <w:szCs w:val="22"/>
-          <w14:ligatures w14:val="none"/>
-        </w:rPr>
-        <w:t>(</w:t>
-      </w:r>
-      <w:proofErr w:type="gramEnd"/>
-      <w:r>
-        <w:rPr>
-          <w:rFonts w:ascii="Aptos Narrow" w:eastAsia="Times New Roman" w:hAnsi="Aptos Narrow" w:cs="Times New Roman"/>
-          <w:color w:val="000000"/>
-          <w:kern w:val="0"/>
-          <w:sz w:val="22"/>
-          <w:szCs w:val="22"/>
-          <w14:ligatures w14:val="none"/>
-        </w:rPr>
-        <w:t>) {</w:t>
+        <w:t xml:space="preserve">    public void testSubtract() {</w:t>
       </w:r>
     </w:p>
     <w:p>
@@ -988,117 +646,30 @@
           <w14:ligatures w14:val="none"/>
         </w:rPr>
         <w:lastRenderedPageBreak/>
-        <w:t xml:space="preserve">        Calculator calc = new </w:t>
-      </w:r>
-      <w:proofErr w:type="gramStart"/>
-      <w:r>
-        <w:rPr>
-          <w:rFonts w:ascii="Aptos Narrow" w:eastAsia="Times New Roman" w:hAnsi="Aptos Narrow" w:cs="Times New Roman"/>
-          <w:color w:val="000000"/>
-          <w:kern w:val="0"/>
-          <w:sz w:val="22"/>
-          <w:szCs w:val="22"/>
-          <w14:ligatures w14:val="none"/>
-        </w:rPr>
-        <w:t>Calculator(</w:t>
-      </w:r>
-      <w:proofErr w:type="gramEnd"/>
-      <w:r>
-        <w:rPr>
-          <w:rFonts w:ascii="Aptos Narrow" w:eastAsia="Times New Roman" w:hAnsi="Aptos Narrow" w:cs="Times New Roman"/>
-          <w:color w:val="000000"/>
-          <w:kern w:val="0"/>
-          <w:sz w:val="22"/>
-          <w:szCs w:val="22"/>
-          <w14:ligatures w14:val="none"/>
-        </w:rPr>
-        <w:t>);</w:t>
-      </w:r>
-    </w:p>
-    <w:p>
-      <w:pPr>
-        <w:rPr>
-          <w:rFonts w:ascii="Aptos Narrow" w:eastAsia="Times New Roman" w:hAnsi="Aptos Narrow" w:cs="Times New Roman"/>
-          <w:color w:val="000000"/>
-          <w:kern w:val="0"/>
-          <w:sz w:val="22"/>
-          <w:szCs w:val="22"/>
-          <w14:ligatures w14:val="none"/>
-        </w:rPr>
-      </w:pPr>
-      <w:r>
-        <w:rPr>
-          <w:rFonts w:ascii="Aptos Narrow" w:eastAsia="Times New Roman" w:hAnsi="Aptos Narrow" w:cs="Times New Roman"/>
-          <w:color w:val="000000"/>
-          <w:kern w:val="0"/>
-          <w:sz w:val="22"/>
-          <w:szCs w:val="22"/>
-          <w14:ligatures w14:val="none"/>
-        </w:rPr>
-        <w:t xml:space="preserve">        </w:t>
-      </w:r>
-      <w:proofErr w:type="spellStart"/>
-      <w:proofErr w:type="gramStart"/>
-      <w:r>
-        <w:rPr>
-          <w:rFonts w:ascii="Aptos Narrow" w:eastAsia="Times New Roman" w:hAnsi="Aptos Narrow" w:cs="Times New Roman"/>
-          <w:color w:val="000000"/>
-          <w:kern w:val="0"/>
-          <w:sz w:val="22"/>
-          <w:szCs w:val="22"/>
-          <w14:ligatures w14:val="none"/>
-        </w:rPr>
-        <w:t>assertEquals</w:t>
-      </w:r>
-      <w:proofErr w:type="spellEnd"/>
-      <w:r>
-        <w:rPr>
-          <w:rFonts w:ascii="Aptos Narrow" w:eastAsia="Times New Roman" w:hAnsi="Aptos Narrow" w:cs="Times New Roman"/>
-          <w:color w:val="000000"/>
-          <w:kern w:val="0"/>
-          <w:sz w:val="22"/>
-          <w:szCs w:val="22"/>
-          <w14:ligatures w14:val="none"/>
-        </w:rPr>
-        <w:t>(</w:t>
-      </w:r>
-      <w:proofErr w:type="gramEnd"/>
-      <w:r>
-        <w:rPr>
-          <w:rFonts w:ascii="Aptos Narrow" w:eastAsia="Times New Roman" w:hAnsi="Aptos Narrow" w:cs="Times New Roman"/>
-          <w:color w:val="000000"/>
-          <w:kern w:val="0"/>
-          <w:sz w:val="22"/>
-          <w:szCs w:val="22"/>
-          <w14:ligatures w14:val="none"/>
-        </w:rPr>
-        <w:t xml:space="preserve">1, </w:t>
-      </w:r>
-      <w:proofErr w:type="spellStart"/>
-      <w:proofErr w:type="gramStart"/>
-      <w:r>
-        <w:rPr>
-          <w:rFonts w:ascii="Aptos Narrow" w:eastAsia="Times New Roman" w:hAnsi="Aptos Narrow" w:cs="Times New Roman"/>
-          <w:color w:val="000000"/>
-          <w:kern w:val="0"/>
-          <w:sz w:val="22"/>
-          <w:szCs w:val="22"/>
-          <w14:ligatures w14:val="none"/>
-        </w:rPr>
-        <w:t>calc.subtract</w:t>
-      </w:r>
-      <w:proofErr w:type="spellEnd"/>
-      <w:proofErr w:type="gramEnd"/>
-      <w:r>
-        <w:rPr>
-          <w:rFonts w:ascii="Aptos Narrow" w:eastAsia="Times New Roman" w:hAnsi="Aptos Narrow" w:cs="Times New Roman"/>
-          <w:color w:val="000000"/>
-          <w:kern w:val="0"/>
-          <w:sz w:val="22"/>
-          <w:szCs w:val="22"/>
-          <w14:ligatures w14:val="none"/>
-        </w:rPr>
-        <w:t>(5, 4));</w:t>
+        <w:t xml:space="preserve">        Calculator calc = new Calculator();</w:t>
+      </w:r>
+    </w:p>
+    <w:p>
+      <w:pPr>
+        <w:rPr>
+          <w:rFonts w:ascii="Aptos Narrow" w:eastAsia="Times New Roman" w:hAnsi="Aptos Narrow" w:cs="Times New Roman"/>
+          <w:color w:val="000000"/>
+          <w:kern w:val="0"/>
+          <w:sz w:val="22"/>
+          <w:szCs w:val="22"/>
+          <w14:ligatures w14:val="none"/>
+        </w:rPr>
+      </w:pPr>
+      <w:r>
+        <w:rPr>
+          <w:rFonts w:ascii="Aptos Narrow" w:eastAsia="Times New Roman" w:hAnsi="Aptos Narrow" w:cs="Times New Roman"/>
+          <w:color w:val="000000"/>
+          <w:kern w:val="0"/>
+          <w:sz w:val="22"/>
+          <w:szCs w:val="22"/>
+          <w14:ligatures w14:val="none"/>
+        </w:rPr>
+        <w:t xml:space="preserve">        assertEquals(1, calc.subtract(5, 4));</w:t>
       </w:r>
     </w:p>
     <w:p>
@@ -1351,59 +922,17 @@
         <w:br/>
       </w:r>
       <w:r>
-        <w:t xml:space="preserve">import static </w:t>
-      </w:r>
-      <w:proofErr w:type="spellStart"/>
-      <w:proofErr w:type="gramStart"/>
-      <w:r>
-        <w:t>org.junit</w:t>
-      </w:r>
-      <w:proofErr w:type="gramEnd"/>
-      <w:r>
-        <w:t>.</w:t>
-      </w:r>
-      <w:proofErr w:type="gramStart"/>
-      <w:r>
-        <w:t>Assert</w:t>
-      </w:r>
-      <w:proofErr w:type="spellEnd"/>
-      <w:r>
-        <w:t>.*</w:t>
-      </w:r>
-      <w:proofErr w:type="gramEnd"/>
-      <w:r>
-        <w:t xml:space="preserve">;  </w:t>
-      </w:r>
-    </w:p>
-    <w:p>
-      <w:r>
-        <w:t xml:space="preserve">import </w:t>
-      </w:r>
-      <w:proofErr w:type="spellStart"/>
-      <w:proofErr w:type="gramStart"/>
-      <w:r>
-        <w:t>org.junit</w:t>
-      </w:r>
-      <w:proofErr w:type="gramEnd"/>
-      <w:r>
-        <w:t>.Test</w:t>
-      </w:r>
-      <w:proofErr w:type="spellEnd"/>
-      <w:r>
-        <w:t>;</w:t>
-      </w:r>
-    </w:p>
-    <w:p>
-      <w:r>
-        <w:t xml:space="preserve">public class </w:t>
-      </w:r>
-      <w:proofErr w:type="spellStart"/>
-      <w:r>
-        <w:t>AssertionsTest</w:t>
-      </w:r>
-      <w:proofErr w:type="spellEnd"/>
-      <w:r>
-        <w:t xml:space="preserve"> {</w:t>
+        <w:t xml:space="preserve">import static org.junit.Assert.*;  </w:t>
+      </w:r>
+    </w:p>
+    <w:p>
+      <w:r>
+        <w:t>import org.junit.Test;</w:t>
+      </w:r>
+    </w:p>
+    <w:p>
+      <w:r>
+        <w:t>public class AssertionsTest {</w:t>
       </w:r>
     </w:p>
     <w:p>
@@ -1413,20 +942,7 @@
     </w:p>
     <w:p>
       <w:r>
-        <w:t xml:space="preserve">    public void </w:t>
-      </w:r>
-      <w:proofErr w:type="spellStart"/>
-      <w:proofErr w:type="gramStart"/>
-      <w:r>
-        <w:t>testAssertions</w:t>
-      </w:r>
-      <w:proofErr w:type="spellEnd"/>
-      <w:r>
-        <w:t>(</w:t>
-      </w:r>
-      <w:proofErr w:type="gramEnd"/>
-      <w:r>
-        <w:t>) {</w:t>
+        <w:t xml:space="preserve">    public void testAssertions() {</w:t>
       </w:r>
     </w:p>
     <w:p>
@@ -1436,20 +952,7 @@
     </w:p>
     <w:p>
       <w:r>
-        <w:t xml:space="preserve">        </w:t>
-      </w:r>
-      <w:proofErr w:type="spellStart"/>
-      <w:proofErr w:type="gramStart"/>
-      <w:r>
-        <w:t>assertEquals</w:t>
-      </w:r>
-      <w:proofErr w:type="spellEnd"/>
-      <w:r>
-        <w:t>(</w:t>
-      </w:r>
-      <w:proofErr w:type="gramEnd"/>
-      <w:r>
-        <w:t>5, 2 + 3);</w:t>
+        <w:t xml:space="preserve">        assertEquals(5, 2 + 3);</w:t>
       </w:r>
     </w:p>
     <w:p>
@@ -1459,20 +962,7 @@
     </w:p>
     <w:p>
       <w:r>
-        <w:t xml:space="preserve">        </w:t>
-      </w:r>
-      <w:proofErr w:type="spellStart"/>
-      <w:proofErr w:type="gramStart"/>
-      <w:r>
-        <w:t>assertTrue</w:t>
-      </w:r>
-      <w:proofErr w:type="spellEnd"/>
-      <w:r>
-        <w:t>(</w:t>
-      </w:r>
-      <w:proofErr w:type="gramEnd"/>
-      <w:r>
-        <w:t>5 &gt; 3);</w:t>
+        <w:t xml:space="preserve">        assertTrue(5 &gt; 3);</w:t>
       </w:r>
     </w:p>
     <w:p>
@@ -1482,20 +972,7 @@
     </w:p>
     <w:p>
       <w:r>
-        <w:t xml:space="preserve">        </w:t>
-      </w:r>
-      <w:proofErr w:type="spellStart"/>
-      <w:proofErr w:type="gramStart"/>
-      <w:r>
-        <w:t>assertFalse</w:t>
-      </w:r>
-      <w:proofErr w:type="spellEnd"/>
-      <w:r>
-        <w:t>(</w:t>
-      </w:r>
-      <w:proofErr w:type="gramEnd"/>
-      <w:r>
-        <w:t>5 &lt; 3);</w:t>
+        <w:t xml:space="preserve">        assertFalse(5 &lt; 3);</w:t>
       </w:r>
     </w:p>
     <w:p>
@@ -1505,15 +982,7 @@
     </w:p>
     <w:p>
       <w:r>
-        <w:t xml:space="preserve">        </w:t>
-      </w:r>
-      <w:proofErr w:type="spellStart"/>
-      <w:r>
-        <w:t>assertNull</w:t>
-      </w:r>
-      <w:proofErr w:type="spellEnd"/>
-      <w:r>
-        <w:t>(null);</w:t>
+        <w:t xml:space="preserve">        assertNull(null);</w:t>
       </w:r>
     </w:p>
     <w:p>
@@ -1524,28 +993,7 @@
     </w:p>
     <w:p>
       <w:r>
-        <w:t xml:space="preserve">        </w:t>
-      </w:r>
-      <w:proofErr w:type="spellStart"/>
-      <w:proofErr w:type="gramStart"/>
-      <w:r>
-        <w:t>assertNotNull</w:t>
-      </w:r>
-      <w:proofErr w:type="spellEnd"/>
-      <w:r>
-        <w:t>(</w:t>
-      </w:r>
-      <w:proofErr w:type="gramEnd"/>
-      <w:r>
-        <w:t xml:space="preserve">new </w:t>
-      </w:r>
-      <w:proofErr w:type="gramStart"/>
-      <w:r>
-        <w:t>Object(</w:t>
-      </w:r>
-      <w:proofErr w:type="gramEnd"/>
-      <w:r>
-        <w:t>));</w:t>
+        <w:t xml:space="preserve">        assertNotNull(new Object());</w:t>
       </w:r>
     </w:p>
     <w:p>
@@ -1554,6 +1002,14 @@
       </w:r>
     </w:p>
     <w:p>
+      <w:pPr>
+        <w:rPr>
+          <w:b/>
+          <w:bCs/>
+          <w:sz w:val="28"/>
+          <w:szCs w:val="28"/>
+        </w:rPr>
+      </w:pPr>
       <w:r>
         <w:t>}</w:t>
       </w:r>
@@ -1630,6 +1086,2751 @@
             </a:graphic>
           </wp:inline>
         </w:drawing>
+      </w:r>
+    </w:p>
+    <w:p>
+      <w:pPr>
+        <w:rPr>
+          <w:b/>
+          <w:bCs/>
+          <w:sz w:val="28"/>
+          <w:szCs w:val="28"/>
+        </w:rPr>
+      </w:pPr>
+    </w:p>
+    <w:p>
+      <w:pPr>
+        <w:rPr>
+          <w:b/>
+          <w:bCs/>
+          <w:sz w:val="36"/>
+          <w:szCs w:val="36"/>
+        </w:rPr>
+      </w:pPr>
+      <w:r>
+        <w:rPr>
+          <w:b/>
+          <w:bCs/>
+          <w:sz w:val="36"/>
+          <w:szCs w:val="36"/>
+        </w:rPr>
+        <w:t>Exercise 4: Arrange-Act-Assert (AAA) Pattern, Test Fixtures, Setup and Teardown Methods in Junit</w:t>
+      </w:r>
+    </w:p>
+    <w:p>
+      <w:pPr>
+        <w:rPr>
+          <w:rFonts w:ascii="Aptos Narrow" w:eastAsia="Times New Roman" w:hAnsi="Aptos Narrow" w:cs="Times New Roman"/>
+          <w:b/>
+          <w:bCs/>
+          <w:color w:val="000000"/>
+          <w:kern w:val="0"/>
+          <w:sz w:val="28"/>
+          <w:szCs w:val="28"/>
+          <w14:ligatures w14:val="none"/>
+        </w:rPr>
+      </w:pPr>
+      <w:r>
+        <w:rPr>
+          <w:rFonts w:ascii="Aptos Narrow" w:eastAsia="Times New Roman" w:hAnsi="Aptos Narrow" w:cs="Times New Roman"/>
+          <w:b/>
+          <w:bCs/>
+          <w:color w:val="000000"/>
+          <w:kern w:val="0"/>
+          <w:sz w:val="28"/>
+          <w:szCs w:val="28"/>
+          <w14:ligatures w14:val="none"/>
+        </w:rPr>
+        <w:t>Code:</w:t>
+      </w:r>
+    </w:p>
+    <w:p>
+      <w:pPr>
+        <w:rPr>
+          <w:rFonts w:ascii="Aptos Narrow" w:eastAsia="Times New Roman" w:hAnsi="Aptos Narrow" w:cs="Times New Roman"/>
+          <w:b/>
+          <w:bCs/>
+          <w:color w:val="000000"/>
+          <w:kern w:val="0"/>
+          <w14:ligatures w14:val="none"/>
+        </w:rPr>
+      </w:pPr>
+      <w:r>
+        <w:rPr>
+          <w:rFonts w:ascii="Aptos Narrow" w:eastAsia="Times New Roman" w:hAnsi="Aptos Narrow" w:cs="Times New Roman"/>
+          <w:b/>
+          <w:bCs/>
+          <w:color w:val="000000"/>
+          <w:kern w:val="0"/>
+          <w14:ligatures w14:val="none"/>
+        </w:rPr>
+        <w:t>Calculator.java:</w:t>
+      </w:r>
+    </w:p>
+    <w:p>
+      <w:pPr>
+        <w:rPr>
+          <w:rFonts w:ascii="Aptos Narrow" w:eastAsia="Times New Roman" w:hAnsi="Aptos Narrow" w:cs="Times New Roman"/>
+          <w:color w:val="000000"/>
+          <w:kern w:val="0"/>
+          <w14:ligatures w14:val="none"/>
+        </w:rPr>
+      </w:pPr>
+      <w:r>
+        <w:rPr>
+          <w:rFonts w:ascii="Aptos Narrow" w:eastAsia="Times New Roman" w:hAnsi="Aptos Narrow" w:cs="Times New Roman"/>
+          <w:color w:val="000000"/>
+          <w:kern w:val="0"/>
+          <w14:ligatures w14:val="none"/>
+        </w:rPr>
+        <w:t>public class Calculator {</w:t>
+      </w:r>
+    </w:p>
+    <w:p>
+      <w:pPr>
+        <w:rPr>
+          <w:rFonts w:ascii="Aptos Narrow" w:eastAsia="Times New Roman" w:hAnsi="Aptos Narrow" w:cs="Times New Roman"/>
+          <w:color w:val="000000"/>
+          <w:kern w:val="0"/>
+          <w14:ligatures w14:val="none"/>
+        </w:rPr>
+      </w:pPr>
+      <w:r>
+        <w:rPr>
+          <w:rFonts w:ascii="Aptos Narrow" w:eastAsia="Times New Roman" w:hAnsi="Aptos Narrow" w:cs="Times New Roman"/>
+          <w:color w:val="000000"/>
+          <w:kern w:val="0"/>
+          <w14:ligatures w14:val="none"/>
+        </w:rPr>
+        <w:t xml:space="preserve">    public int add(int a, int b) {</w:t>
+      </w:r>
+    </w:p>
+    <w:p>
+      <w:pPr>
+        <w:rPr>
+          <w:rFonts w:ascii="Aptos Narrow" w:eastAsia="Times New Roman" w:hAnsi="Aptos Narrow" w:cs="Times New Roman"/>
+          <w:color w:val="000000"/>
+          <w:kern w:val="0"/>
+          <w14:ligatures w14:val="none"/>
+        </w:rPr>
+      </w:pPr>
+      <w:r>
+        <w:rPr>
+          <w:rFonts w:ascii="Aptos Narrow" w:eastAsia="Times New Roman" w:hAnsi="Aptos Narrow" w:cs="Times New Roman"/>
+          <w:color w:val="000000"/>
+          <w:kern w:val="0"/>
+          <w14:ligatures w14:val="none"/>
+        </w:rPr>
+        <w:t xml:space="preserve">        return a + b;</w:t>
+      </w:r>
+    </w:p>
+    <w:p>
+      <w:pPr>
+        <w:rPr>
+          <w:rFonts w:ascii="Aptos Narrow" w:eastAsia="Times New Roman" w:hAnsi="Aptos Narrow" w:cs="Times New Roman"/>
+          <w:color w:val="000000"/>
+          <w:kern w:val="0"/>
+          <w14:ligatures w14:val="none"/>
+        </w:rPr>
+      </w:pPr>
+      <w:r>
+        <w:rPr>
+          <w:rFonts w:ascii="Aptos Narrow" w:eastAsia="Times New Roman" w:hAnsi="Aptos Narrow" w:cs="Times New Roman"/>
+          <w:color w:val="000000"/>
+          <w:kern w:val="0"/>
+          <w14:ligatures w14:val="none"/>
+        </w:rPr>
+        <w:t xml:space="preserve">    }</w:t>
+      </w:r>
+    </w:p>
+    <w:p>
+      <w:pPr>
+        <w:rPr>
+          <w:rFonts w:ascii="Aptos Narrow" w:eastAsia="Times New Roman" w:hAnsi="Aptos Narrow" w:cs="Times New Roman"/>
+          <w:color w:val="000000"/>
+          <w:kern w:val="0"/>
+          <w14:ligatures w14:val="none"/>
+        </w:rPr>
+      </w:pPr>
+    </w:p>
+    <w:p>
+      <w:pPr>
+        <w:rPr>
+          <w:rFonts w:ascii="Aptos Narrow" w:eastAsia="Times New Roman" w:hAnsi="Aptos Narrow" w:cs="Times New Roman"/>
+          <w:color w:val="000000"/>
+          <w:kern w:val="0"/>
+          <w14:ligatures w14:val="none"/>
+        </w:rPr>
+      </w:pPr>
+      <w:r>
+        <w:rPr>
+          <w:rFonts w:ascii="Aptos Narrow" w:eastAsia="Times New Roman" w:hAnsi="Aptos Narrow" w:cs="Times New Roman"/>
+          <w:color w:val="000000"/>
+          <w:kern w:val="0"/>
+          <w14:ligatures w14:val="none"/>
+        </w:rPr>
+        <w:t xml:space="preserve">    public int subtract(int a, int b) {</w:t>
+      </w:r>
+    </w:p>
+    <w:p>
+      <w:pPr>
+        <w:rPr>
+          <w:rFonts w:ascii="Aptos Narrow" w:eastAsia="Times New Roman" w:hAnsi="Aptos Narrow" w:cs="Times New Roman"/>
+          <w:color w:val="000000"/>
+          <w:kern w:val="0"/>
+          <w14:ligatures w14:val="none"/>
+        </w:rPr>
+      </w:pPr>
+      <w:r>
+        <w:rPr>
+          <w:rFonts w:ascii="Aptos Narrow" w:eastAsia="Times New Roman" w:hAnsi="Aptos Narrow" w:cs="Times New Roman"/>
+          <w:color w:val="000000"/>
+          <w:kern w:val="0"/>
+          <w14:ligatures w14:val="none"/>
+        </w:rPr>
+        <w:t xml:space="preserve">        return a - b;</w:t>
+      </w:r>
+    </w:p>
+    <w:p>
+      <w:pPr>
+        <w:rPr>
+          <w:rFonts w:ascii="Aptos Narrow" w:eastAsia="Times New Roman" w:hAnsi="Aptos Narrow" w:cs="Times New Roman"/>
+          <w:color w:val="000000"/>
+          <w:kern w:val="0"/>
+          <w14:ligatures w14:val="none"/>
+        </w:rPr>
+      </w:pPr>
+      <w:r>
+        <w:rPr>
+          <w:rFonts w:ascii="Aptos Narrow" w:eastAsia="Times New Roman" w:hAnsi="Aptos Narrow" w:cs="Times New Roman"/>
+          <w:color w:val="000000"/>
+          <w:kern w:val="0"/>
+          <w14:ligatures w14:val="none"/>
+        </w:rPr>
+        <w:t xml:space="preserve">    }</w:t>
+      </w:r>
+    </w:p>
+    <w:p>
+      <w:pPr>
+        <w:rPr>
+          <w:rFonts w:ascii="Aptos Narrow" w:eastAsia="Times New Roman" w:hAnsi="Aptos Narrow" w:cs="Times New Roman"/>
+          <w:color w:val="000000"/>
+          <w:kern w:val="0"/>
+          <w14:ligatures w14:val="none"/>
+        </w:rPr>
+      </w:pPr>
+      <w:r>
+        <w:rPr>
+          <w:rFonts w:ascii="Aptos Narrow" w:eastAsia="Times New Roman" w:hAnsi="Aptos Narrow" w:cs="Times New Roman"/>
+          <w:color w:val="000000"/>
+          <w:kern w:val="0"/>
+          <w14:ligatures w14:val="none"/>
+        </w:rPr>
+        <w:t>}</w:t>
+      </w:r>
+    </w:p>
+    <w:p>
+      <w:pPr>
+        <w:rPr>
+          <w:rFonts w:ascii="Aptos Narrow" w:eastAsia="Times New Roman" w:hAnsi="Aptos Narrow" w:cs="Times New Roman"/>
+          <w:b/>
+          <w:bCs/>
+          <w:color w:val="000000"/>
+          <w:kern w:val="0"/>
+          <w14:ligatures w14:val="none"/>
+        </w:rPr>
+      </w:pPr>
+    </w:p>
+    <w:p>
+      <w:r>
+        <w:rPr>
+          <w:rFonts w:ascii="Aptos Narrow" w:eastAsia="Times New Roman" w:hAnsi="Aptos Narrow" w:cs="Times New Roman"/>
+          <w:color w:val="000000"/>
+          <w:kern w:val="0"/>
+          <w:sz w:val="22"/>
+          <w:szCs w:val="22"/>
+          <w14:ligatures w14:val="none"/>
+        </w:rPr>
+        <w:lastRenderedPageBreak/>
+        <w:br/>
+      </w:r>
+      <w:r>
+        <w:rPr>
+          <w:rFonts w:ascii="Aptos Narrow" w:eastAsia="Times New Roman" w:hAnsi="Aptos Narrow" w:cs="Times New Roman"/>
+          <w:b/>
+          <w:bCs/>
+          <w:color w:val="000000"/>
+          <w:kern w:val="0"/>
+          <w:sz w:val="22"/>
+          <w:szCs w:val="22"/>
+          <w14:ligatures w14:val="none"/>
+        </w:rPr>
+        <w:t>CalculatorTest.java:</w:t>
+      </w:r>
+      <w:r>
+        <w:rPr>
+          <w:rFonts w:ascii="Aptos Narrow" w:eastAsia="Times New Roman" w:hAnsi="Aptos Narrow" w:cs="Times New Roman"/>
+          <w:b/>
+          <w:bCs/>
+          <w:color w:val="000000"/>
+          <w:kern w:val="0"/>
+          <w:sz w:val="22"/>
+          <w:szCs w:val="22"/>
+          <w14:ligatures w14:val="none"/>
+        </w:rPr>
+        <w:br/>
+      </w:r>
+    </w:p>
+    <w:p>
+      <w:r>
+        <w:t>import org.junit.After;</w:t>
+      </w:r>
+    </w:p>
+    <w:p>
+      <w:r>
+        <w:t>import org.junit.Before;</w:t>
+      </w:r>
+    </w:p>
+    <w:p>
+      <w:r>
+        <w:t>import org.junit.Test;</w:t>
+      </w:r>
+    </w:p>
+    <w:p>
+      <w:r>
+        <w:t>import static org.junit.Assert.</w:t>
+      </w:r>
+      <w:r>
+        <w:rPr>
+          <w:i/>
+          <w:iCs/>
+        </w:rPr>
+        <w:t>assertEquals</w:t>
+      </w:r>
+      <w:r>
+        <w:t>;</w:t>
+      </w:r>
+    </w:p>
+    <w:p/>
+    <w:p>
+      <w:r>
+        <w:t>public class CalculatorTest {</w:t>
+      </w:r>
+    </w:p>
+    <w:p/>
+    <w:p>
+      <w:r>
+        <w:t xml:space="preserve">    private Calculator calculator;</w:t>
+      </w:r>
+    </w:p>
+    <w:p/>
+    <w:p>
+      <w:r>
+        <w:t xml:space="preserve">    // </w:t>
+      </w:r>
+      <w:r>
+        <w:rPr>
+          <w:rFonts w:ascii="Segoe UI Emoji" w:hAnsi="Segoe UI Emoji" w:cs="Segoe UI Emoji"/>
+        </w:rPr>
+        <w:t>🔹</w:t>
+      </w:r>
+      <w:r>
+        <w:t xml:space="preserve"> Setup before each test</w:t>
+      </w:r>
+    </w:p>
+    <w:p>
+      <w:r>
+        <w:t xml:space="preserve">    </w:t>
+      </w:r>
+      <w:r>
+        <w:rPr>
+          <w:i/>
+          <w:iCs/>
+        </w:rPr>
+        <w:t>@Before</w:t>
+      </w:r>
+    </w:p>
+    <w:p>
+      <w:r>
+        <w:t xml:space="preserve">    public void setUp() {</w:t>
+      </w:r>
+    </w:p>
+    <w:p>
+      <w:r>
+        <w:t xml:space="preserve">        calculator = new Calculator();</w:t>
+      </w:r>
+    </w:p>
+    <w:p>
+      <w:r>
+        <w:t xml:space="preserve">        System.</w:t>
+      </w:r>
+      <w:r>
+        <w:rPr>
+          <w:b/>
+          <w:bCs/>
+          <w:i/>
+          <w:iCs/>
+        </w:rPr>
+        <w:t>out</w:t>
+      </w:r>
+      <w:r>
+        <w:t>.println("Setup done.");</w:t>
+      </w:r>
+    </w:p>
+    <w:p>
+      <w:r>
+        <w:t xml:space="preserve">    }</w:t>
+      </w:r>
+    </w:p>
+    <w:p/>
+    <w:p>
+      <w:r>
+        <w:t xml:space="preserve">    // </w:t>
+      </w:r>
+      <w:r>
+        <w:rPr>
+          <w:rFonts w:ascii="Segoe UI Emoji" w:hAnsi="Segoe UI Emoji" w:cs="Segoe UI Emoji"/>
+        </w:rPr>
+        <w:t>🔹</w:t>
+      </w:r>
+      <w:r>
+        <w:t xml:space="preserve"> </w:t>
+      </w:r>
+      <w:r>
+        <w:rPr>
+          <w:u w:val="single"/>
+        </w:rPr>
+        <w:t>Teardown</w:t>
+      </w:r>
+      <w:r>
+        <w:t xml:space="preserve"> after each test</w:t>
+      </w:r>
+    </w:p>
+    <w:p>
+      <w:r>
+        <w:t xml:space="preserve">    </w:t>
+      </w:r>
+      <w:r>
+        <w:rPr>
+          <w:i/>
+          <w:iCs/>
+        </w:rPr>
+        <w:t>@After</w:t>
+      </w:r>
+    </w:p>
+    <w:p>
+      <w:r>
+        <w:t xml:space="preserve">    public void tearDown() {</w:t>
+      </w:r>
+    </w:p>
+    <w:p>
+      <w:r>
+        <w:t xml:space="preserve">        System.</w:t>
+      </w:r>
+      <w:r>
+        <w:rPr>
+          <w:b/>
+          <w:bCs/>
+          <w:i/>
+          <w:iCs/>
+        </w:rPr>
+        <w:t>out</w:t>
+      </w:r>
+      <w:r>
+        <w:t>.println("Cleanup done.");</w:t>
+      </w:r>
+    </w:p>
+    <w:p>
+      <w:r>
+        <w:t xml:space="preserve">    }</w:t>
+      </w:r>
+    </w:p>
+    <w:p/>
+    <w:p>
+      <w:r>
+        <w:t xml:space="preserve">    </w:t>
+      </w:r>
+      <w:r>
+        <w:rPr>
+          <w:i/>
+          <w:iCs/>
+        </w:rPr>
+        <w:t>@Test</w:t>
+      </w:r>
+    </w:p>
+    <w:p>
+      <w:r>
+        <w:lastRenderedPageBreak/>
+        <w:t xml:space="preserve">    public void testAddition() {</w:t>
+      </w:r>
+    </w:p>
+    <w:p>
+      <w:r>
+        <w:t xml:space="preserve">        // Arrange</w:t>
+      </w:r>
+    </w:p>
+    <w:p>
+      <w:r>
+        <w:t xml:space="preserve">        int a = 5;</w:t>
+      </w:r>
+    </w:p>
+    <w:p>
+      <w:r>
+        <w:t xml:space="preserve">        int b = 3;</w:t>
+      </w:r>
+    </w:p>
+    <w:p/>
+    <w:p>
+      <w:r>
+        <w:t xml:space="preserve">        // Act</w:t>
+      </w:r>
+    </w:p>
+    <w:p>
+      <w:r>
+        <w:t xml:space="preserve">        int result = calculator.add(a, b);</w:t>
+      </w:r>
+    </w:p>
+    <w:p/>
+    <w:p>
+      <w:r>
+        <w:t xml:space="preserve">        // Assert</w:t>
+      </w:r>
+    </w:p>
+    <w:p>
+      <w:r>
+        <w:t xml:space="preserve">        </w:t>
+      </w:r>
+      <w:r>
+        <w:rPr>
+          <w:i/>
+          <w:iCs/>
+        </w:rPr>
+        <w:t>assertEquals</w:t>
+      </w:r>
+      <w:r>
+        <w:t>(8, result);</w:t>
+      </w:r>
+    </w:p>
+    <w:p>
+      <w:r>
+        <w:t xml:space="preserve">    }</w:t>
+      </w:r>
+    </w:p>
+    <w:p/>
+    <w:p>
+      <w:r>
+        <w:t xml:space="preserve">    </w:t>
+      </w:r>
+      <w:r>
+        <w:rPr>
+          <w:i/>
+          <w:iCs/>
+        </w:rPr>
+        <w:t>@Test</w:t>
+      </w:r>
+    </w:p>
+    <w:p>
+      <w:r>
+        <w:t xml:space="preserve">    public void testSubtraction() {</w:t>
+      </w:r>
+    </w:p>
+    <w:p>
+      <w:r>
+        <w:t xml:space="preserve">        // Arrange</w:t>
+      </w:r>
+    </w:p>
+    <w:p>
+      <w:r>
+        <w:t xml:space="preserve">        int a = 10;</w:t>
+      </w:r>
+    </w:p>
+    <w:p>
+      <w:r>
+        <w:t xml:space="preserve">        int b = 4;</w:t>
+      </w:r>
+    </w:p>
+    <w:p/>
+    <w:p>
+      <w:r>
+        <w:t xml:space="preserve">        // Act</w:t>
+      </w:r>
+    </w:p>
+    <w:p>
+      <w:r>
+        <w:t xml:space="preserve">        int result = calculator.subtract(a, b);</w:t>
+      </w:r>
+    </w:p>
+    <w:p/>
+    <w:p>
+      <w:r>
+        <w:t xml:space="preserve">        // Assert</w:t>
+      </w:r>
+    </w:p>
+    <w:p>
+      <w:r>
+        <w:t xml:space="preserve">        </w:t>
+      </w:r>
+      <w:r>
+        <w:rPr>
+          <w:i/>
+          <w:iCs/>
+        </w:rPr>
+        <w:t>assertEquals</w:t>
+      </w:r>
+      <w:r>
+        <w:t>(6, result);</w:t>
+      </w:r>
+    </w:p>
+    <w:p>
+      <w:r>
+        <w:t xml:space="preserve">    }</w:t>
+      </w:r>
+    </w:p>
+    <w:p>
+      <w:r>
+        <w:t>}</w:t>
+      </w:r>
+    </w:p>
+    <w:p>
+      <w:pPr>
+        <w:rPr>
+          <w:noProof/>
+        </w:rPr>
+      </w:pPr>
+      <w:r>
+        <w:rPr>
+          <w:b/>
+          <w:bCs/>
+          <w:sz w:val="28"/>
+          <w:szCs w:val="28"/>
+        </w:rPr>
+        <w:lastRenderedPageBreak/>
+        <w:t>Output:</w:t>
+      </w:r>
+      <w:r>
+        <w:rPr>
+          <w:b/>
+          <w:bCs/>
+          <w:sz w:val="28"/>
+          <w:szCs w:val="28"/>
+        </w:rPr>
+        <w:br/>
+      </w:r>
+    </w:p>
+    <w:p>
+      <w:r>
+        <w:rPr>
+          <w:noProof/>
+        </w:rPr>
+        <w:drawing>
+          <wp:inline distT="0" distB="0" distL="0" distR="0" wp14:anchorId="030F44F2" wp14:editId="53C7ADBF">
+            <wp:extent cx="5943600" cy="1241425"/>
+            <wp:effectExtent l="0" t="0" r="0" b="0"/>
+            <wp:docPr id="964523535" name="Picture 1"/>
+            <wp:cNvGraphicFramePr>
+              <a:graphicFrameLocks xmlns:a="http://schemas.openxmlformats.org/drawingml/2006/main" noChangeAspect="1"/>
+            </wp:cNvGraphicFramePr>
+            <a:graphic xmlns:a="http://schemas.openxmlformats.org/drawingml/2006/main">
+              <a:graphicData uri="http://schemas.openxmlformats.org/drawingml/2006/picture">
+                <pic:pic xmlns:pic="http://schemas.openxmlformats.org/drawingml/2006/picture">
+                  <pic:nvPicPr>
+                    <pic:cNvPr id="0" name="Picture 1"/>
+                    <pic:cNvPicPr>
+                      <a:picLocks noChangeAspect="1" noChangeArrowheads="1"/>
+                    </pic:cNvPicPr>
+                  </pic:nvPicPr>
+                  <pic:blipFill>
+                    <a:blip r:embed="rId6">
+                      <a:extLst>
+                        <a:ext uri="{28A0092B-C50C-407E-A947-70E740481C1C}">
+                          <a14:useLocalDpi xmlns:a14="http://schemas.microsoft.com/office/drawing/2010/main" val="0"/>
+                        </a:ext>
+                      </a:extLst>
+                    </a:blip>
+                    <a:srcRect/>
+                    <a:stretch>
+                      <a:fillRect/>
+                    </a:stretch>
+                  </pic:blipFill>
+                  <pic:spPr bwMode="auto">
+                    <a:xfrm>
+                      <a:off x="0" y="0"/>
+                      <a:ext cx="5943600" cy="1241425"/>
+                    </a:xfrm>
+                    <a:prstGeom prst="rect">
+                      <a:avLst/>
+                    </a:prstGeom>
+                    <a:noFill/>
+                    <a:ln>
+                      <a:noFill/>
+                    </a:ln>
+                  </pic:spPr>
+                </pic:pic>
+              </a:graphicData>
+            </a:graphic>
+          </wp:inline>
+        </w:drawing>
+      </w:r>
+    </w:p>
+    <w:p/>
+    <w:p>
+      <w:pPr>
+        <w:jc w:val="center"/>
+        <w:rPr>
+          <w:b/>
+          <w:bCs/>
+          <w:sz w:val="36"/>
+          <w:szCs w:val="36"/>
+        </w:rPr>
+      </w:pPr>
+      <w:r>
+        <w:rPr>
+          <w:b/>
+          <w:bCs/>
+          <w:sz w:val="36"/>
+          <w:szCs w:val="36"/>
+        </w:rPr>
+        <w:t>Mockito Hands-On Exercises</w:t>
+      </w:r>
+    </w:p>
+    <w:p>
+      <w:pPr>
+        <w:rPr>
+          <w:b/>
+          <w:bCs/>
+          <w:sz w:val="32"/>
+          <w:szCs w:val="32"/>
+          <w:u w:val="single"/>
+          <w:lang w:val="en-IN"/>
+        </w:rPr>
+      </w:pPr>
+      <w:r>
+        <w:t xml:space="preserve"> </w:t>
+      </w:r>
+      <w:r>
+        <w:rPr>
+          <w:b/>
+          <w:bCs/>
+          <w:sz w:val="32"/>
+          <w:szCs w:val="32"/>
+        </w:rPr>
+        <w:t>Exercise 1: Mocking and Stubbing</w:t>
+      </w:r>
+      <w:r>
+        <w:rPr>
+          <w:b/>
+          <w:bCs/>
+          <w:sz w:val="32"/>
+          <w:szCs w:val="32"/>
+        </w:rPr>
+        <w:br/>
+      </w:r>
+      <w:r>
+        <w:rPr>
+          <w:b/>
+          <w:bCs/>
+          <w:sz w:val="32"/>
+          <w:szCs w:val="32"/>
+          <w:u w:val="single"/>
+          <w:lang w:val="en-IN"/>
+        </w:rPr>
+        <w:t>Code :</w:t>
+      </w:r>
+    </w:p>
+    <w:p>
+      <w:pPr>
+        <w:rPr>
+          <w:b/>
+          <w:bCs/>
+          <w:sz w:val="32"/>
+          <w:szCs w:val="32"/>
+          <w:u w:val="single"/>
+          <w:lang w:val="en-IN"/>
+        </w:rPr>
+      </w:pPr>
+      <w:r>
+        <w:rPr>
+          <w:b/>
+          <w:bCs/>
+          <w:sz w:val="32"/>
+          <w:szCs w:val="32"/>
+          <w:u w:val="single"/>
+          <w:lang w:val="en-IN"/>
+        </w:rPr>
+        <w:t>ExternalApi.java:</w:t>
+      </w:r>
+    </w:p>
+    <w:p>
+      <w:pPr>
+        <w:rPr>
+          <w:sz w:val="32"/>
+          <w:szCs w:val="32"/>
+          <w:lang w:val="en-IN"/>
+        </w:rPr>
+      </w:pPr>
+      <w:r>
+        <w:rPr>
+          <w:sz w:val="32"/>
+          <w:szCs w:val="32"/>
+          <w:lang w:val="en-IN"/>
+        </w:rPr>
+        <w:t>package com.example.junit_test_project2;</w:t>
+      </w:r>
+    </w:p>
+    <w:p>
+      <w:pPr>
+        <w:rPr>
+          <w:sz w:val="32"/>
+          <w:szCs w:val="32"/>
+          <w:lang w:val="en-IN"/>
+        </w:rPr>
+      </w:pPr>
+      <w:r>
+        <w:rPr>
+          <w:sz w:val="32"/>
+          <w:szCs w:val="32"/>
+          <w:lang w:val="en-IN"/>
+        </w:rPr>
+        <w:t>public interface ExternalApi {</w:t>
+      </w:r>
+    </w:p>
+    <w:p>
+      <w:pPr>
+        <w:rPr>
+          <w:sz w:val="32"/>
+          <w:szCs w:val="32"/>
+          <w:lang w:val="en-IN"/>
+        </w:rPr>
+      </w:pPr>
+      <w:r>
+        <w:rPr>
+          <w:sz w:val="32"/>
+          <w:szCs w:val="32"/>
+          <w:lang w:val="en-IN"/>
+        </w:rPr>
+        <w:tab/>
+        <w:t xml:space="preserve"> String getData();</w:t>
+      </w:r>
+    </w:p>
+    <w:p>
+      <w:pPr>
+        <w:rPr>
+          <w:sz w:val="32"/>
+          <w:szCs w:val="32"/>
+          <w:lang w:val="en-IN"/>
+        </w:rPr>
+      </w:pPr>
+      <w:r>
+        <w:rPr>
+          <w:sz w:val="32"/>
+          <w:szCs w:val="32"/>
+          <w:lang w:val="en-IN"/>
+        </w:rPr>
+        <w:t>}</w:t>
+      </w:r>
+    </w:p>
+    <w:p>
+      <w:pPr>
+        <w:rPr>
+          <w:b/>
+          <w:bCs/>
+          <w:sz w:val="32"/>
+          <w:szCs w:val="32"/>
+          <w:u w:val="single"/>
+          <w:lang w:val="en-IN"/>
+        </w:rPr>
+      </w:pPr>
+      <w:r>
+        <w:rPr>
+          <w:b/>
+          <w:bCs/>
+          <w:sz w:val="32"/>
+          <w:szCs w:val="32"/>
+          <w:u w:val="single"/>
+          <w:lang w:val="en-IN"/>
+        </w:rPr>
+        <w:t>MyService.java:</w:t>
+      </w:r>
+    </w:p>
+    <w:p>
+      <w:pPr>
+        <w:rPr>
+          <w:sz w:val="32"/>
+          <w:szCs w:val="32"/>
+          <w:lang w:val="en-IN"/>
+        </w:rPr>
+      </w:pPr>
+      <w:r>
+        <w:rPr>
+          <w:sz w:val="32"/>
+          <w:szCs w:val="32"/>
+          <w:lang w:val="en-IN"/>
+        </w:rPr>
+        <w:t>package com.example.junit_test_project2;</w:t>
+      </w:r>
+    </w:p>
+    <w:p>
+      <w:pPr>
+        <w:rPr>
+          <w:sz w:val="32"/>
+          <w:szCs w:val="32"/>
+          <w:lang w:val="en-IN"/>
+        </w:rPr>
+      </w:pPr>
+      <w:r>
+        <w:rPr>
+          <w:sz w:val="32"/>
+          <w:szCs w:val="32"/>
+          <w:lang w:val="en-IN"/>
+        </w:rPr>
+        <w:t>public class MyService {</w:t>
+      </w:r>
+    </w:p>
+    <w:p>
+      <w:pPr>
+        <w:rPr>
+          <w:sz w:val="32"/>
+          <w:szCs w:val="32"/>
+          <w:lang w:val="en-IN"/>
+        </w:rPr>
+      </w:pPr>
+      <w:r>
+        <w:rPr>
+          <w:sz w:val="32"/>
+          <w:szCs w:val="32"/>
+          <w:lang w:val="en-IN"/>
+        </w:rPr>
+        <w:tab/>
+        <w:t>private ExternalApi externalApi;</w:t>
+      </w:r>
+    </w:p>
+    <w:p>
+      <w:pPr>
+        <w:rPr>
+          <w:sz w:val="32"/>
+          <w:szCs w:val="32"/>
+          <w:lang w:val="en-IN"/>
+        </w:rPr>
+      </w:pPr>
+      <w:r>
+        <w:rPr>
+          <w:sz w:val="32"/>
+          <w:szCs w:val="32"/>
+          <w:lang w:val="en-IN"/>
+        </w:rPr>
+        <w:t xml:space="preserve">    public MyService(ExternalApi externalApi) {</w:t>
+      </w:r>
+    </w:p>
+    <w:p>
+      <w:pPr>
+        <w:rPr>
+          <w:sz w:val="32"/>
+          <w:szCs w:val="32"/>
+          <w:lang w:val="en-IN"/>
+        </w:rPr>
+      </w:pPr>
+      <w:r>
+        <w:rPr>
+          <w:sz w:val="32"/>
+          <w:szCs w:val="32"/>
+          <w:lang w:val="en-IN"/>
+        </w:rPr>
+        <w:t xml:space="preserve">        this.externalApi = externalApi;</w:t>
+      </w:r>
+    </w:p>
+    <w:p>
+      <w:pPr>
+        <w:rPr>
+          <w:sz w:val="32"/>
+          <w:szCs w:val="32"/>
+          <w:lang w:val="en-IN"/>
+        </w:rPr>
+      </w:pPr>
+      <w:r>
+        <w:rPr>
+          <w:sz w:val="32"/>
+          <w:szCs w:val="32"/>
+          <w:lang w:val="en-IN"/>
+        </w:rPr>
+        <w:t xml:space="preserve">    }</w:t>
+      </w:r>
+    </w:p>
+    <w:p>
+      <w:pPr>
+        <w:rPr>
+          <w:sz w:val="32"/>
+          <w:szCs w:val="32"/>
+          <w:lang w:val="en-IN"/>
+        </w:rPr>
+      </w:pPr>
+      <w:r>
+        <w:rPr>
+          <w:sz w:val="32"/>
+          <w:szCs w:val="32"/>
+          <w:lang w:val="en-IN"/>
+        </w:rPr>
+        <w:lastRenderedPageBreak/>
+        <w:t xml:space="preserve">    public String fetchData() {</w:t>
+      </w:r>
+    </w:p>
+    <w:p>
+      <w:pPr>
+        <w:rPr>
+          <w:sz w:val="32"/>
+          <w:szCs w:val="32"/>
+          <w:lang w:val="en-IN"/>
+        </w:rPr>
+      </w:pPr>
+      <w:r>
+        <w:rPr>
+          <w:sz w:val="32"/>
+          <w:szCs w:val="32"/>
+          <w:lang w:val="en-IN"/>
+        </w:rPr>
+        <w:t xml:space="preserve">        return externalApi.getData();</w:t>
+      </w:r>
+    </w:p>
+    <w:p>
+      <w:pPr>
+        <w:rPr>
+          <w:sz w:val="32"/>
+          <w:szCs w:val="32"/>
+          <w:lang w:val="en-IN"/>
+        </w:rPr>
+      </w:pPr>
+      <w:r>
+        <w:rPr>
+          <w:sz w:val="32"/>
+          <w:szCs w:val="32"/>
+          <w:lang w:val="en-IN"/>
+        </w:rPr>
+        <w:t xml:space="preserve">    }</w:t>
+      </w:r>
+    </w:p>
+    <w:p>
+      <w:pPr>
+        <w:rPr>
+          <w:sz w:val="32"/>
+          <w:szCs w:val="32"/>
+          <w:lang w:val="en-IN"/>
+        </w:rPr>
+      </w:pPr>
+      <w:r>
+        <w:rPr>
+          <w:sz w:val="32"/>
+          <w:szCs w:val="32"/>
+          <w:lang w:val="en-IN"/>
+        </w:rPr>
+        <w:t>}</w:t>
+      </w:r>
+    </w:p>
+    <w:p>
+      <w:pPr>
+        <w:rPr>
+          <w:b/>
+          <w:bCs/>
+          <w:sz w:val="32"/>
+          <w:szCs w:val="32"/>
+          <w:lang w:val="en-IN"/>
+        </w:rPr>
+      </w:pPr>
+    </w:p>
+    <w:p>
+      <w:pPr>
+        <w:rPr>
+          <w:b/>
+          <w:bCs/>
+          <w:sz w:val="32"/>
+          <w:szCs w:val="32"/>
+          <w:u w:val="single"/>
+          <w:lang w:val="en-IN"/>
+        </w:rPr>
+      </w:pPr>
+      <w:r>
+        <w:rPr>
+          <w:b/>
+          <w:bCs/>
+          <w:sz w:val="32"/>
+          <w:szCs w:val="32"/>
+          <w:u w:val="single"/>
+          <w:lang w:val="en-IN"/>
+        </w:rPr>
+        <w:t>MyServiceTest.java:</w:t>
+      </w:r>
+    </w:p>
+    <w:p>
+      <w:pPr>
+        <w:rPr>
+          <w:sz w:val="32"/>
+          <w:szCs w:val="32"/>
+          <w:lang w:val="en-IN"/>
+        </w:rPr>
+      </w:pPr>
+      <w:r>
+        <w:rPr>
+          <w:sz w:val="32"/>
+          <w:szCs w:val="32"/>
+          <w:lang w:val="en-IN"/>
+        </w:rPr>
+        <w:t>package com.example.junit_test_project2;</w:t>
+      </w:r>
+    </w:p>
+    <w:p>
+      <w:pPr>
+        <w:rPr>
+          <w:sz w:val="32"/>
+          <w:szCs w:val="32"/>
+          <w:lang w:val="en-IN"/>
+        </w:rPr>
+      </w:pPr>
+      <w:r>
+        <w:rPr>
+          <w:sz w:val="32"/>
+          <w:szCs w:val="32"/>
+          <w:lang w:val="en-IN"/>
+        </w:rPr>
+        <w:t>import static org.junit.jupiter.api.Assertions.</w:t>
+      </w:r>
+      <w:r>
+        <w:rPr>
+          <w:i/>
+          <w:iCs/>
+          <w:sz w:val="32"/>
+          <w:szCs w:val="32"/>
+          <w:lang w:val="en-IN"/>
+        </w:rPr>
+        <w:t>assertEquals</w:t>
+      </w:r>
+      <w:r>
+        <w:rPr>
+          <w:sz w:val="32"/>
+          <w:szCs w:val="32"/>
+          <w:lang w:val="en-IN"/>
+        </w:rPr>
+        <w:t>;</w:t>
+      </w:r>
+    </w:p>
+    <w:p>
+      <w:pPr>
+        <w:rPr>
+          <w:sz w:val="32"/>
+          <w:szCs w:val="32"/>
+          <w:lang w:val="en-IN"/>
+        </w:rPr>
+      </w:pPr>
+      <w:r>
+        <w:rPr>
+          <w:sz w:val="32"/>
+          <w:szCs w:val="32"/>
+          <w:lang w:val="en-IN"/>
+        </w:rPr>
+        <w:t>import static org.mockito.Mockito.*;</w:t>
+      </w:r>
+    </w:p>
+    <w:p>
+      <w:pPr>
+        <w:rPr>
+          <w:sz w:val="32"/>
+          <w:szCs w:val="32"/>
+          <w:lang w:val="en-IN"/>
+        </w:rPr>
+      </w:pPr>
+      <w:r>
+        <w:rPr>
+          <w:sz w:val="32"/>
+          <w:szCs w:val="32"/>
+          <w:lang w:val="en-IN"/>
+        </w:rPr>
+        <w:t>import org.junit.jupiter.api.Test;</w:t>
+      </w:r>
+    </w:p>
+    <w:p>
+      <w:pPr>
+        <w:rPr>
+          <w:sz w:val="32"/>
+          <w:szCs w:val="32"/>
+          <w:lang w:val="en-IN"/>
+        </w:rPr>
+      </w:pPr>
+      <w:r>
+        <w:rPr>
+          <w:sz w:val="32"/>
+          <w:szCs w:val="32"/>
+          <w:lang w:val="en-IN"/>
+        </w:rPr>
+        <w:t>public class MyServiceTest {</w:t>
+      </w:r>
+    </w:p>
+    <w:p>
+      <w:pPr>
+        <w:rPr>
+          <w:sz w:val="32"/>
+          <w:szCs w:val="32"/>
+          <w:lang w:val="en-IN"/>
+        </w:rPr>
+      </w:pPr>
+    </w:p>
+    <w:p>
+      <w:pPr>
+        <w:rPr>
+          <w:sz w:val="32"/>
+          <w:szCs w:val="32"/>
+          <w:lang w:val="en-IN"/>
+        </w:rPr>
+      </w:pPr>
+      <w:r>
+        <w:rPr>
+          <w:sz w:val="32"/>
+          <w:szCs w:val="32"/>
+          <w:lang w:val="en-IN"/>
+        </w:rPr>
+        <w:t xml:space="preserve">   @Test</w:t>
+      </w:r>
+    </w:p>
+    <w:p>
+      <w:pPr>
+        <w:rPr>
+          <w:sz w:val="32"/>
+          <w:szCs w:val="32"/>
+          <w:lang w:val="en-IN"/>
+        </w:rPr>
+      </w:pPr>
+      <w:r>
+        <w:rPr>
+          <w:sz w:val="32"/>
+          <w:szCs w:val="32"/>
+          <w:lang w:val="en-IN"/>
+        </w:rPr>
+        <w:t xml:space="preserve">    public void testExternalApi() {</w:t>
+      </w:r>
+    </w:p>
+    <w:p>
+      <w:pPr>
+        <w:rPr>
+          <w:sz w:val="32"/>
+          <w:szCs w:val="32"/>
+          <w:lang w:val="en-IN"/>
+        </w:rPr>
+      </w:pPr>
+    </w:p>
+    <w:p>
+      <w:pPr>
+        <w:rPr>
+          <w:sz w:val="32"/>
+          <w:szCs w:val="32"/>
+          <w:lang w:val="en-IN"/>
+        </w:rPr>
+      </w:pPr>
+      <w:r>
+        <w:rPr>
+          <w:sz w:val="32"/>
+          <w:szCs w:val="32"/>
+          <w:lang w:val="en-IN"/>
+        </w:rPr>
+        <w:t xml:space="preserve">        ExternalApi mockApi = </w:t>
+      </w:r>
+      <w:r>
+        <w:rPr>
+          <w:i/>
+          <w:iCs/>
+          <w:sz w:val="32"/>
+          <w:szCs w:val="32"/>
+          <w:lang w:val="en-IN"/>
+        </w:rPr>
+        <w:t>mock</w:t>
+      </w:r>
+      <w:r>
+        <w:rPr>
+          <w:sz w:val="32"/>
+          <w:szCs w:val="32"/>
+          <w:lang w:val="en-IN"/>
+        </w:rPr>
+        <w:t xml:space="preserve">(ExternalApi.class);     </w:t>
+      </w:r>
+    </w:p>
+    <w:p>
+      <w:pPr>
+        <w:rPr>
+          <w:sz w:val="32"/>
+          <w:szCs w:val="32"/>
+          <w:lang w:val="en-IN"/>
+        </w:rPr>
+      </w:pPr>
+      <w:r>
+        <w:rPr>
+          <w:sz w:val="32"/>
+          <w:szCs w:val="32"/>
+          <w:lang w:val="en-IN"/>
+        </w:rPr>
+        <w:t xml:space="preserve">        </w:t>
+      </w:r>
+      <w:r>
+        <w:rPr>
+          <w:i/>
+          <w:iCs/>
+          <w:sz w:val="32"/>
+          <w:szCs w:val="32"/>
+          <w:lang w:val="en-IN"/>
+        </w:rPr>
+        <w:t>when</w:t>
+      </w:r>
+      <w:r>
+        <w:rPr>
+          <w:sz w:val="32"/>
+          <w:szCs w:val="32"/>
+          <w:lang w:val="en-IN"/>
+        </w:rPr>
+        <w:t>(mockApi.getData()).thenReturn("Mock Data");</w:t>
+      </w:r>
+    </w:p>
+    <w:p>
+      <w:pPr>
+        <w:rPr>
+          <w:sz w:val="32"/>
+          <w:szCs w:val="32"/>
+          <w:lang w:val="en-IN"/>
+        </w:rPr>
+      </w:pPr>
+      <w:r>
+        <w:rPr>
+          <w:sz w:val="32"/>
+          <w:szCs w:val="32"/>
+          <w:lang w:val="en-IN"/>
+        </w:rPr>
+        <w:t xml:space="preserve">        MyService service = new MyService(mockApi);</w:t>
+      </w:r>
+    </w:p>
+    <w:p>
+      <w:pPr>
+        <w:rPr>
+          <w:sz w:val="32"/>
+          <w:szCs w:val="32"/>
+          <w:lang w:val="en-IN"/>
+        </w:rPr>
+      </w:pPr>
+      <w:r>
+        <w:rPr>
+          <w:sz w:val="32"/>
+          <w:szCs w:val="32"/>
+          <w:lang w:val="en-IN"/>
+        </w:rPr>
+        <w:t xml:space="preserve">        </w:t>
+      </w:r>
+      <w:r>
+        <w:rPr>
+          <w:i/>
+          <w:iCs/>
+          <w:sz w:val="32"/>
+          <w:szCs w:val="32"/>
+          <w:lang w:val="en-IN"/>
+        </w:rPr>
+        <w:t>assertEquals</w:t>
+      </w:r>
+      <w:r>
+        <w:rPr>
+          <w:sz w:val="32"/>
+          <w:szCs w:val="32"/>
+          <w:lang w:val="en-IN"/>
+        </w:rPr>
+        <w:t>("Mock Data", service.fetchData());</w:t>
+      </w:r>
+    </w:p>
+    <w:p>
+      <w:pPr>
+        <w:rPr>
+          <w:sz w:val="32"/>
+          <w:szCs w:val="32"/>
+          <w:lang w:val="en-IN"/>
+        </w:rPr>
+      </w:pPr>
+      <w:r>
+        <w:rPr>
+          <w:sz w:val="32"/>
+          <w:szCs w:val="32"/>
+          <w:lang w:val="en-IN"/>
+        </w:rPr>
+        <w:t xml:space="preserve">    }</w:t>
+      </w:r>
+    </w:p>
+    <w:p>
+      <w:pPr>
+        <w:rPr>
+          <w:sz w:val="32"/>
+          <w:szCs w:val="32"/>
+          <w:lang w:val="en-IN"/>
+        </w:rPr>
+      </w:pPr>
+      <w:r>
+        <w:rPr>
+          <w:sz w:val="32"/>
+          <w:szCs w:val="32"/>
+          <w:lang w:val="en-IN"/>
+        </w:rPr>
+        <w:t>}</w:t>
+      </w:r>
+    </w:p>
+    <w:p>
+      <w:pPr>
+        <w:rPr>
+          <w:b/>
+          <w:bCs/>
+          <w:sz w:val="32"/>
+          <w:szCs w:val="32"/>
+          <w:lang w:val="en-IN"/>
+        </w:rPr>
+      </w:pPr>
+    </w:p>
+    <w:p>
+      <w:pPr>
+        <w:rPr>
+          <w:b/>
+          <w:bCs/>
+          <w:sz w:val="32"/>
+          <w:szCs w:val="32"/>
+          <w:lang w:val="en-IN"/>
+        </w:rPr>
+      </w:pPr>
+    </w:p>
+    <w:p>
+      <w:pPr>
+        <w:rPr>
+          <w:b/>
+          <w:bCs/>
+          <w:sz w:val="32"/>
+          <w:szCs w:val="32"/>
+          <w:lang w:val="en-IN"/>
+        </w:rPr>
+      </w:pPr>
+      <w:r>
+        <w:rPr>
+          <w:b/>
+          <w:bCs/>
+          <w:sz w:val="32"/>
+          <w:szCs w:val="32"/>
+          <w:lang w:val="en-IN"/>
+        </w:rPr>
+        <w:t>OUTPUT:</w:t>
+      </w:r>
+    </w:p>
+    <w:p>
+      <w:pPr>
+        <w:rPr>
+          <w:b/>
+          <w:bCs/>
+          <w:sz w:val="32"/>
+          <w:szCs w:val="32"/>
+          <w:lang w:val="en-IN"/>
+        </w:rPr>
+      </w:pPr>
+      <w:r>
+        <w:rPr>
+          <w:b/>
+          <w:bCs/>
+          <w:noProof/>
+          <w:sz w:val="32"/>
+          <w:szCs w:val="32"/>
+          <w:lang w:val="en-IN"/>
+        </w:rPr>
+        <w:drawing>
+          <wp:inline distT="0" distB="0" distL="0" distR="0" wp14:anchorId="466E8088" wp14:editId="18D50FAD">
+            <wp:extent cx="5669280" cy="3208020"/>
+            <wp:effectExtent l="0" t="0" r="7620" b="0"/>
+            <wp:docPr id="596700435" name="Picture 4"/>
+            <wp:cNvGraphicFramePr>
+              <a:graphicFrameLocks xmlns:a="http://schemas.openxmlformats.org/drawingml/2006/main" noChangeAspect="1"/>
+            </wp:cNvGraphicFramePr>
+            <a:graphic xmlns:a="http://schemas.openxmlformats.org/drawingml/2006/main">
+              <a:graphicData uri="http://schemas.openxmlformats.org/drawingml/2006/picture">
+                <pic:pic xmlns:pic="http://schemas.openxmlformats.org/drawingml/2006/picture">
+                  <pic:nvPicPr>
+                    <pic:cNvPr id="0" name="Picture 1"/>
+                    <pic:cNvPicPr>
+                      <a:picLocks noChangeAspect="1" noChangeArrowheads="1"/>
+                    </pic:cNvPicPr>
+                  </pic:nvPicPr>
+                  <pic:blipFill>
+                    <a:blip r:embed="rId7">
+                      <a:extLst>
+                        <a:ext uri="{28A0092B-C50C-407E-A947-70E740481C1C}">
+                          <a14:useLocalDpi xmlns:a14="http://schemas.microsoft.com/office/drawing/2010/main" val="0"/>
+                        </a:ext>
+                      </a:extLst>
+                    </a:blip>
+                    <a:srcRect/>
+                    <a:stretch>
+                      <a:fillRect/>
+                    </a:stretch>
+                  </pic:blipFill>
+                  <pic:spPr bwMode="auto">
+                    <a:xfrm>
+                      <a:off x="0" y="0"/>
+                      <a:ext cx="5669280" cy="3208020"/>
+                    </a:xfrm>
+                    <a:prstGeom prst="rect">
+                      <a:avLst/>
+                    </a:prstGeom>
+                    <a:noFill/>
+                    <a:ln>
+                      <a:noFill/>
+                    </a:ln>
+                  </pic:spPr>
+                </pic:pic>
+              </a:graphicData>
+            </a:graphic>
+          </wp:inline>
+        </w:drawing>
+      </w:r>
+    </w:p>
+    <w:p>
+      <w:pPr>
+        <w:rPr>
+          <w:b/>
+          <w:bCs/>
+          <w:sz w:val="32"/>
+          <w:szCs w:val="32"/>
+          <w:lang w:val="en-IN"/>
+        </w:rPr>
+      </w:pPr>
+    </w:p>
+    <w:p>
+      <w:pPr>
+        <w:rPr>
+          <w:b/>
+          <w:bCs/>
+          <w:sz w:val="32"/>
+          <w:szCs w:val="32"/>
+          <w:lang w:val="en-IN"/>
+        </w:rPr>
+      </w:pPr>
+    </w:p>
+    <w:p>
+      <w:pPr>
+        <w:rPr>
+          <w:b/>
+          <w:bCs/>
+          <w:sz w:val="32"/>
+          <w:szCs w:val="32"/>
+          <w:lang w:val="en-IN"/>
+        </w:rPr>
+      </w:pPr>
+    </w:p>
+    <w:p>
+      <w:pPr>
+        <w:rPr>
+          <w:b/>
+          <w:bCs/>
+          <w:sz w:val="32"/>
+          <w:szCs w:val="32"/>
+          <w:lang w:val="en-IN"/>
+        </w:rPr>
+      </w:pPr>
+    </w:p>
+    <w:p>
+      <w:pPr>
+        <w:rPr>
+          <w:b/>
+          <w:bCs/>
+          <w:sz w:val="32"/>
+          <w:szCs w:val="32"/>
+          <w:lang w:val="en-IN"/>
+        </w:rPr>
+      </w:pPr>
+      <w:r>
+        <w:rPr>
+          <w:b/>
+          <w:bCs/>
+          <w:noProof/>
+          <w:sz w:val="32"/>
+          <w:szCs w:val="32"/>
+          <w:lang w:val="en-IN"/>
+        </w:rPr>
+        <w:lastRenderedPageBreak/>
+        <w:drawing>
+          <wp:inline distT="0" distB="0" distL="0" distR="0" wp14:anchorId="1845C750" wp14:editId="501F4A54">
+            <wp:extent cx="5722620" cy="3429000"/>
+            <wp:effectExtent l="0" t="0" r="0" b="0"/>
+            <wp:docPr id="257400957" name="Picture 3"/>
+            <wp:cNvGraphicFramePr>
+              <a:graphicFrameLocks xmlns:a="http://schemas.openxmlformats.org/drawingml/2006/main" noChangeAspect="1"/>
+            </wp:cNvGraphicFramePr>
+            <a:graphic xmlns:a="http://schemas.openxmlformats.org/drawingml/2006/main">
+              <a:graphicData uri="http://schemas.openxmlformats.org/drawingml/2006/picture">
+                <pic:pic xmlns:pic="http://schemas.openxmlformats.org/drawingml/2006/picture">
+                  <pic:nvPicPr>
+                    <pic:cNvPr id="0" name="Picture 2"/>
+                    <pic:cNvPicPr>
+                      <a:picLocks noChangeAspect="1" noChangeArrowheads="1"/>
+                    </pic:cNvPicPr>
+                  </pic:nvPicPr>
+                  <pic:blipFill>
+                    <a:blip r:embed="rId8" cstate="print">
+                      <a:extLst>
+                        <a:ext uri="{28A0092B-C50C-407E-A947-70E740481C1C}">
+                          <a14:useLocalDpi xmlns:a14="http://schemas.microsoft.com/office/drawing/2010/main" val="0"/>
+                        </a:ext>
+                      </a:extLst>
+                    </a:blip>
+                    <a:srcRect/>
+                    <a:stretch>
+                      <a:fillRect/>
+                    </a:stretch>
+                  </pic:blipFill>
+                  <pic:spPr bwMode="auto">
+                    <a:xfrm>
+                      <a:off x="0" y="0"/>
+                      <a:ext cx="5722620" cy="3429000"/>
+                    </a:xfrm>
+                    <a:prstGeom prst="rect">
+                      <a:avLst/>
+                    </a:prstGeom>
+                    <a:noFill/>
+                    <a:ln>
+                      <a:noFill/>
+                    </a:ln>
+                  </pic:spPr>
+                </pic:pic>
+              </a:graphicData>
+            </a:graphic>
+          </wp:inline>
+        </w:drawing>
+      </w:r>
+    </w:p>
+    <w:p>
+      <w:pPr>
+        <w:rPr>
+          <w:b/>
+          <w:bCs/>
+          <w:sz w:val="32"/>
+          <w:szCs w:val="32"/>
+          <w:lang w:val="en-IN"/>
+        </w:rPr>
+      </w:pPr>
+    </w:p>
+    <w:p>
+      <w:pPr>
+        <w:rPr>
+          <w:b/>
+          <w:bCs/>
+          <w:sz w:val="32"/>
+          <w:szCs w:val="32"/>
+          <w:lang w:val="en-IN"/>
+        </w:rPr>
+      </w:pPr>
+      <w:r>
+        <w:rPr>
+          <w:b/>
+          <w:bCs/>
+          <w:sz w:val="32"/>
+          <w:szCs w:val="32"/>
+        </w:rPr>
+        <w:t xml:space="preserve"> </w:t>
+      </w:r>
+      <w:r>
+        <w:rPr>
+          <w:b/>
+          <w:bCs/>
+          <w:sz w:val="32"/>
+          <w:szCs w:val="32"/>
+          <w:lang w:val="en-IN"/>
+        </w:rPr>
+        <w:t>Exercise 2: Verifying Interactions</w:t>
+      </w:r>
+    </w:p>
+    <w:p>
+      <w:pPr>
+        <w:rPr>
+          <w:b/>
+          <w:bCs/>
+          <w:sz w:val="32"/>
+          <w:szCs w:val="32"/>
+          <w:lang w:val="en-IN"/>
+        </w:rPr>
+      </w:pPr>
+    </w:p>
+    <w:p>
+      <w:pPr>
+        <w:rPr>
+          <w:b/>
+          <w:bCs/>
+          <w:sz w:val="32"/>
+          <w:szCs w:val="32"/>
+          <w:lang w:val="en-IN"/>
+        </w:rPr>
+      </w:pPr>
+      <w:r>
+        <w:rPr>
+          <w:b/>
+          <w:bCs/>
+          <w:sz w:val="32"/>
+          <w:szCs w:val="32"/>
+          <w:lang w:val="en-IN"/>
+        </w:rPr>
+        <w:t>Scenario:</w:t>
+      </w:r>
+    </w:p>
+    <w:p>
+      <w:pPr>
+        <w:rPr>
+          <w:b/>
+          <w:bCs/>
+          <w:sz w:val="32"/>
+          <w:szCs w:val="32"/>
+          <w:lang w:val="en-IN"/>
+        </w:rPr>
+      </w:pPr>
+      <w:r>
+        <w:rPr>
+          <w:b/>
+          <w:bCs/>
+          <w:sz w:val="32"/>
+          <w:szCs w:val="32"/>
+          <w:lang w:val="en-IN"/>
+        </w:rPr>
+        <w:t xml:space="preserve"> You need to ensure that a method is called with specific arguments.</w:t>
+      </w:r>
+    </w:p>
+    <w:p>
+      <w:pPr>
+        <w:rPr>
+          <w:b/>
+          <w:bCs/>
+          <w:sz w:val="32"/>
+          <w:szCs w:val="32"/>
+          <w:lang w:val="en-IN"/>
+        </w:rPr>
+      </w:pPr>
+    </w:p>
+    <w:p>
+      <w:pPr>
+        <w:rPr>
+          <w:b/>
+          <w:bCs/>
+          <w:sz w:val="32"/>
+          <w:szCs w:val="32"/>
+          <w:u w:val="single"/>
+          <w:lang w:val="en-IN"/>
+        </w:rPr>
+      </w:pPr>
+      <w:r>
+        <w:rPr>
+          <w:b/>
+          <w:bCs/>
+          <w:sz w:val="32"/>
+          <w:szCs w:val="32"/>
+          <w:u w:val="single"/>
+          <w:lang w:val="en-IN"/>
+        </w:rPr>
+        <w:t>UserApi.java:</w:t>
+      </w:r>
+    </w:p>
+    <w:p>
+      <w:pPr>
+        <w:rPr>
+          <w:sz w:val="32"/>
+          <w:szCs w:val="32"/>
+          <w:lang w:val="en-IN"/>
+        </w:rPr>
+      </w:pPr>
+      <w:r>
+        <w:rPr>
+          <w:sz w:val="32"/>
+          <w:szCs w:val="32"/>
+          <w:lang w:val="en-IN"/>
+        </w:rPr>
+        <w:t>package com.example.junit_test_project2;</w:t>
+      </w:r>
+    </w:p>
+    <w:p>
+      <w:pPr>
+        <w:rPr>
+          <w:sz w:val="32"/>
+          <w:szCs w:val="32"/>
+          <w:lang w:val="en-IN"/>
+        </w:rPr>
+      </w:pPr>
+      <w:r>
+        <w:rPr>
+          <w:sz w:val="32"/>
+          <w:szCs w:val="32"/>
+          <w:lang w:val="en-IN"/>
+        </w:rPr>
+        <w:t>public interface UserApi {</w:t>
+      </w:r>
+    </w:p>
+    <w:p>
+      <w:pPr>
+        <w:rPr>
+          <w:sz w:val="32"/>
+          <w:szCs w:val="32"/>
+          <w:lang w:val="en-IN"/>
+        </w:rPr>
+      </w:pPr>
+      <w:r>
+        <w:rPr>
+          <w:sz w:val="32"/>
+          <w:szCs w:val="32"/>
+          <w:lang w:val="en-IN"/>
+        </w:rPr>
+        <w:tab/>
+        <w:t>String getInfo();</w:t>
+      </w:r>
+    </w:p>
+    <w:p>
+      <w:pPr>
+        <w:rPr>
+          <w:b/>
+          <w:bCs/>
+          <w:sz w:val="32"/>
+          <w:szCs w:val="32"/>
+          <w:lang w:val="en-IN"/>
+        </w:rPr>
+      </w:pPr>
+      <w:r>
+        <w:rPr>
+          <w:b/>
+          <w:bCs/>
+          <w:sz w:val="32"/>
+          <w:szCs w:val="32"/>
+          <w:lang w:val="en-IN"/>
+        </w:rPr>
+        <w:t xml:space="preserve">    String getUserInfo(String userId);</w:t>
+      </w:r>
+    </w:p>
+    <w:p>
+      <w:pPr>
+        <w:rPr>
+          <w:b/>
+          <w:bCs/>
+          <w:sz w:val="32"/>
+          <w:szCs w:val="32"/>
+          <w:lang w:val="en-IN"/>
+        </w:rPr>
+      </w:pPr>
+    </w:p>
+    <w:p>
+      <w:pPr>
+        <w:rPr>
+          <w:sz w:val="32"/>
+          <w:szCs w:val="32"/>
+          <w:lang w:val="en-IN"/>
+        </w:rPr>
+      </w:pPr>
+      <w:r>
+        <w:rPr>
+          <w:sz w:val="32"/>
+          <w:szCs w:val="32"/>
+          <w:lang w:val="en-IN"/>
+        </w:rPr>
+        <w:lastRenderedPageBreak/>
+        <w:t>}</w:t>
+      </w:r>
+    </w:p>
+    <w:p>
+      <w:pPr>
+        <w:rPr>
+          <w:b/>
+          <w:bCs/>
+          <w:sz w:val="32"/>
+          <w:szCs w:val="32"/>
+          <w:u w:val="single"/>
+          <w:lang w:val="en-IN"/>
+        </w:rPr>
+      </w:pPr>
+      <w:r>
+        <w:rPr>
+          <w:b/>
+          <w:bCs/>
+          <w:sz w:val="32"/>
+          <w:szCs w:val="32"/>
+          <w:u w:val="single"/>
+          <w:lang w:val="en-IN"/>
+        </w:rPr>
+        <w:t>UserService.java:</w:t>
+      </w:r>
+    </w:p>
+    <w:p>
+      <w:pPr>
+        <w:rPr>
+          <w:sz w:val="32"/>
+          <w:szCs w:val="32"/>
+          <w:lang w:val="en-IN"/>
+        </w:rPr>
+      </w:pPr>
+      <w:r>
+        <w:rPr>
+          <w:sz w:val="32"/>
+          <w:szCs w:val="32"/>
+          <w:lang w:val="en-IN"/>
+        </w:rPr>
+        <w:t>package com.example.junit_test_project2;</w:t>
+      </w:r>
+    </w:p>
+    <w:p>
+      <w:pPr>
+        <w:rPr>
+          <w:sz w:val="32"/>
+          <w:szCs w:val="32"/>
+          <w:lang w:val="en-IN"/>
+        </w:rPr>
+      </w:pPr>
+      <w:r>
+        <w:rPr>
+          <w:sz w:val="32"/>
+          <w:szCs w:val="32"/>
+          <w:lang w:val="en-IN"/>
+        </w:rPr>
+        <w:t>public class UserService {</w:t>
+      </w:r>
+    </w:p>
+    <w:p>
+      <w:pPr>
+        <w:rPr>
+          <w:sz w:val="32"/>
+          <w:szCs w:val="32"/>
+          <w:lang w:val="en-IN"/>
+        </w:rPr>
+      </w:pPr>
+      <w:r>
+        <w:rPr>
+          <w:sz w:val="32"/>
+          <w:szCs w:val="32"/>
+          <w:lang w:val="en-IN"/>
+        </w:rPr>
+        <w:tab/>
+        <w:t>private UserApi userApi;</w:t>
+      </w:r>
+    </w:p>
+    <w:p>
+      <w:pPr>
+        <w:rPr>
+          <w:sz w:val="32"/>
+          <w:szCs w:val="32"/>
+          <w:lang w:val="en-IN"/>
+        </w:rPr>
+      </w:pPr>
+      <w:r>
+        <w:rPr>
+          <w:sz w:val="32"/>
+          <w:szCs w:val="32"/>
+          <w:lang w:val="en-IN"/>
+        </w:rPr>
+        <w:t xml:space="preserve">    public UserService(UserApi userApi) {</w:t>
+      </w:r>
+    </w:p>
+    <w:p>
+      <w:pPr>
+        <w:rPr>
+          <w:sz w:val="32"/>
+          <w:szCs w:val="32"/>
+          <w:lang w:val="en-IN"/>
+        </w:rPr>
+      </w:pPr>
+      <w:r>
+        <w:rPr>
+          <w:sz w:val="32"/>
+          <w:szCs w:val="32"/>
+          <w:lang w:val="en-IN"/>
+        </w:rPr>
+        <w:t xml:space="preserve">        this.userApi = userApi;</w:t>
+      </w:r>
+    </w:p>
+    <w:p>
+      <w:pPr>
+        <w:rPr>
+          <w:sz w:val="32"/>
+          <w:szCs w:val="32"/>
+          <w:lang w:val="en-IN"/>
+        </w:rPr>
+      </w:pPr>
+      <w:r>
+        <w:rPr>
+          <w:sz w:val="32"/>
+          <w:szCs w:val="32"/>
+          <w:lang w:val="en-IN"/>
+        </w:rPr>
+        <w:t xml:space="preserve">    }</w:t>
+      </w:r>
+    </w:p>
+    <w:p>
+      <w:pPr>
+        <w:rPr>
+          <w:sz w:val="32"/>
+          <w:szCs w:val="32"/>
+          <w:lang w:val="en-IN"/>
+        </w:rPr>
+      </w:pPr>
+      <w:r>
+        <w:rPr>
+          <w:sz w:val="32"/>
+          <w:szCs w:val="32"/>
+          <w:lang w:val="en-IN"/>
+        </w:rPr>
+        <w:t xml:space="preserve">    public String fetchInfo() {</w:t>
+      </w:r>
+    </w:p>
+    <w:p>
+      <w:pPr>
+        <w:rPr>
+          <w:sz w:val="32"/>
+          <w:szCs w:val="32"/>
+          <w:lang w:val="en-IN"/>
+        </w:rPr>
+      </w:pPr>
+      <w:r>
+        <w:rPr>
+          <w:sz w:val="32"/>
+          <w:szCs w:val="32"/>
+          <w:lang w:val="en-IN"/>
+        </w:rPr>
+        <w:t xml:space="preserve">        return userApi.getInfo();</w:t>
+      </w:r>
+    </w:p>
+    <w:p>
+      <w:pPr>
+        <w:rPr>
+          <w:sz w:val="32"/>
+          <w:szCs w:val="32"/>
+          <w:lang w:val="en-IN"/>
+        </w:rPr>
+      </w:pPr>
+      <w:r>
+        <w:rPr>
+          <w:sz w:val="32"/>
+          <w:szCs w:val="32"/>
+          <w:lang w:val="en-IN"/>
+        </w:rPr>
+        <w:t xml:space="preserve">    }</w:t>
+      </w:r>
+    </w:p>
+    <w:p>
+      <w:pPr>
+        <w:rPr>
+          <w:sz w:val="32"/>
+          <w:szCs w:val="32"/>
+          <w:lang w:val="en-IN"/>
+        </w:rPr>
+      </w:pPr>
+      <w:r>
+        <w:rPr>
+          <w:sz w:val="32"/>
+          <w:szCs w:val="32"/>
+          <w:lang w:val="en-IN"/>
+        </w:rPr>
+        <w:t xml:space="preserve">    public String fetchUser(String userId) {</w:t>
+      </w:r>
+    </w:p>
+    <w:p>
+      <w:pPr>
+        <w:rPr>
+          <w:sz w:val="32"/>
+          <w:szCs w:val="32"/>
+          <w:lang w:val="en-IN"/>
+        </w:rPr>
+      </w:pPr>
+      <w:r>
+        <w:rPr>
+          <w:sz w:val="32"/>
+          <w:szCs w:val="32"/>
+          <w:lang w:val="en-IN"/>
+        </w:rPr>
+        <w:t xml:space="preserve">        return userApi.getUserInfo(userId);</w:t>
+      </w:r>
+    </w:p>
+    <w:p>
+      <w:pPr>
+        <w:rPr>
+          <w:sz w:val="32"/>
+          <w:szCs w:val="32"/>
+          <w:lang w:val="en-IN"/>
+        </w:rPr>
+      </w:pPr>
+      <w:r>
+        <w:rPr>
+          <w:sz w:val="32"/>
+          <w:szCs w:val="32"/>
+          <w:lang w:val="en-IN"/>
+        </w:rPr>
+        <w:t xml:space="preserve">    }</w:t>
+      </w:r>
+    </w:p>
+    <w:p>
+      <w:pPr>
+        <w:rPr>
+          <w:sz w:val="32"/>
+          <w:szCs w:val="32"/>
+          <w:lang w:val="en-IN"/>
+        </w:rPr>
+      </w:pPr>
+      <w:r>
+        <w:rPr>
+          <w:sz w:val="32"/>
+          <w:szCs w:val="32"/>
+          <w:lang w:val="en-IN"/>
+        </w:rPr>
+        <w:t>}</w:t>
+      </w:r>
+    </w:p>
+    <w:p>
+      <w:pPr>
+        <w:rPr>
+          <w:b/>
+          <w:bCs/>
+          <w:sz w:val="32"/>
+          <w:szCs w:val="32"/>
+          <w:u w:val="single"/>
+          <w:lang w:val="en-IN"/>
+        </w:rPr>
+      </w:pPr>
+      <w:r>
+        <w:rPr>
+          <w:b/>
+          <w:bCs/>
+          <w:sz w:val="32"/>
+          <w:szCs w:val="32"/>
+          <w:u w:val="single"/>
+          <w:lang w:val="en-IN"/>
+        </w:rPr>
+        <w:t>UserServiceTest.java:</w:t>
+      </w:r>
+    </w:p>
+    <w:p>
+      <w:pPr>
+        <w:rPr>
+          <w:b/>
+          <w:bCs/>
+          <w:sz w:val="32"/>
+          <w:szCs w:val="32"/>
+          <w:u w:val="single"/>
+          <w:lang w:val="en-IN"/>
+        </w:rPr>
+      </w:pPr>
+    </w:p>
+    <w:p>
+      <w:pPr>
+        <w:rPr>
+          <w:sz w:val="32"/>
+          <w:szCs w:val="32"/>
+          <w:lang w:val="en-IN"/>
+        </w:rPr>
+      </w:pPr>
+      <w:r>
+        <w:rPr>
+          <w:sz w:val="32"/>
+          <w:szCs w:val="32"/>
+          <w:lang w:val="en-IN"/>
+        </w:rPr>
+        <w:t>package com.example.junit_test_project2;</w:t>
+      </w:r>
+    </w:p>
+    <w:p>
+      <w:pPr>
+        <w:rPr>
+          <w:sz w:val="32"/>
+          <w:szCs w:val="32"/>
+          <w:lang w:val="en-IN"/>
+        </w:rPr>
+      </w:pPr>
+      <w:r>
+        <w:rPr>
+          <w:sz w:val="32"/>
+          <w:szCs w:val="32"/>
+          <w:lang w:val="en-IN"/>
+        </w:rPr>
+        <w:t>import static org.mockito.Mockito.*;</w:t>
+      </w:r>
+    </w:p>
+    <w:p>
+      <w:pPr>
+        <w:rPr>
+          <w:sz w:val="32"/>
+          <w:szCs w:val="32"/>
+          <w:lang w:val="en-IN"/>
+        </w:rPr>
+      </w:pPr>
+      <w:r>
+        <w:rPr>
+          <w:sz w:val="32"/>
+          <w:szCs w:val="32"/>
+          <w:lang w:val="en-IN"/>
+        </w:rPr>
+        <w:t>import org.junit.jupiter.api.Test;</w:t>
+      </w:r>
+    </w:p>
+    <w:p>
+      <w:pPr>
+        <w:rPr>
+          <w:b/>
+          <w:bCs/>
+          <w:sz w:val="32"/>
+          <w:szCs w:val="32"/>
+          <w:lang w:val="en-IN"/>
+        </w:rPr>
+      </w:pPr>
+    </w:p>
+    <w:p>
+      <w:pPr>
+        <w:rPr>
+          <w:sz w:val="32"/>
+          <w:szCs w:val="32"/>
+          <w:lang w:val="en-IN"/>
+        </w:rPr>
+      </w:pPr>
+      <w:r>
+        <w:rPr>
+          <w:sz w:val="32"/>
+          <w:szCs w:val="32"/>
+          <w:lang w:val="en-IN"/>
+        </w:rPr>
+        <w:lastRenderedPageBreak/>
+        <w:t>public class UserServiceTest {</w:t>
+      </w:r>
+    </w:p>
+    <w:p>
+      <w:pPr>
+        <w:rPr>
+          <w:sz w:val="32"/>
+          <w:szCs w:val="32"/>
+          <w:lang w:val="en-IN"/>
+        </w:rPr>
+      </w:pPr>
+      <w:r>
+        <w:rPr>
+          <w:sz w:val="32"/>
+          <w:szCs w:val="32"/>
+          <w:lang w:val="en-IN"/>
+        </w:rPr>
+        <w:t xml:space="preserve">    @Test</w:t>
+      </w:r>
+    </w:p>
+    <w:p>
+      <w:pPr>
+        <w:rPr>
+          <w:sz w:val="32"/>
+          <w:szCs w:val="32"/>
+          <w:lang w:val="en-IN"/>
+        </w:rPr>
+      </w:pPr>
+      <w:r>
+        <w:rPr>
+          <w:sz w:val="32"/>
+          <w:szCs w:val="32"/>
+          <w:lang w:val="en-IN"/>
+        </w:rPr>
+        <w:t xml:space="preserve">    public void testVerifySimpleInteraction() {</w:t>
+      </w:r>
+    </w:p>
+    <w:p>
+      <w:pPr>
+        <w:rPr>
+          <w:sz w:val="32"/>
+          <w:szCs w:val="32"/>
+          <w:lang w:val="en-IN"/>
+        </w:rPr>
+      </w:pPr>
+      <w:r>
+        <w:rPr>
+          <w:sz w:val="32"/>
+          <w:szCs w:val="32"/>
+          <w:lang w:val="en-IN"/>
+        </w:rPr>
+        <w:t xml:space="preserve">        UserApi mockApi = </w:t>
+      </w:r>
+      <w:r>
+        <w:rPr>
+          <w:i/>
+          <w:iCs/>
+          <w:sz w:val="32"/>
+          <w:szCs w:val="32"/>
+          <w:lang w:val="en-IN"/>
+        </w:rPr>
+        <w:t>mock</w:t>
+      </w:r>
+      <w:r>
+        <w:rPr>
+          <w:sz w:val="32"/>
+          <w:szCs w:val="32"/>
+          <w:lang w:val="en-IN"/>
+        </w:rPr>
+        <w:t>(UserApi.class);</w:t>
+      </w:r>
+    </w:p>
+    <w:p>
+      <w:pPr>
+        <w:rPr>
+          <w:sz w:val="32"/>
+          <w:szCs w:val="32"/>
+          <w:lang w:val="en-IN"/>
+        </w:rPr>
+      </w:pPr>
+      <w:r>
+        <w:rPr>
+          <w:sz w:val="32"/>
+          <w:szCs w:val="32"/>
+          <w:lang w:val="en-IN"/>
+        </w:rPr>
+        <w:t xml:space="preserve">       UserService service = new UserService(mockApi);</w:t>
+      </w:r>
+    </w:p>
+    <w:p>
+      <w:pPr>
+        <w:rPr>
+          <w:sz w:val="32"/>
+          <w:szCs w:val="32"/>
+          <w:lang w:val="en-IN"/>
+        </w:rPr>
+      </w:pPr>
+      <w:r>
+        <w:rPr>
+          <w:sz w:val="32"/>
+          <w:szCs w:val="32"/>
+          <w:lang w:val="en-IN"/>
+        </w:rPr>
+        <w:t xml:space="preserve">        service.fetchInfo();       </w:t>
+      </w:r>
+    </w:p>
+    <w:p>
+      <w:pPr>
+        <w:rPr>
+          <w:sz w:val="32"/>
+          <w:szCs w:val="32"/>
+          <w:lang w:val="en-IN"/>
+        </w:rPr>
+      </w:pPr>
+      <w:r>
+        <w:rPr>
+          <w:sz w:val="32"/>
+          <w:szCs w:val="32"/>
+          <w:lang w:val="en-IN"/>
+        </w:rPr>
+        <w:t xml:space="preserve">        </w:t>
+      </w:r>
+      <w:r>
+        <w:rPr>
+          <w:i/>
+          <w:iCs/>
+          <w:sz w:val="32"/>
+          <w:szCs w:val="32"/>
+          <w:lang w:val="en-IN"/>
+        </w:rPr>
+        <w:t>verify</w:t>
+      </w:r>
+      <w:r>
+        <w:rPr>
+          <w:sz w:val="32"/>
+          <w:szCs w:val="32"/>
+          <w:lang w:val="en-IN"/>
+        </w:rPr>
+        <w:t>(mockApi).getInfo();</w:t>
+      </w:r>
+    </w:p>
+    <w:p>
+      <w:pPr>
+        <w:rPr>
+          <w:sz w:val="32"/>
+          <w:szCs w:val="32"/>
+          <w:lang w:val="en-IN"/>
+        </w:rPr>
+      </w:pPr>
+      <w:r>
+        <w:rPr>
+          <w:sz w:val="32"/>
+          <w:szCs w:val="32"/>
+          <w:lang w:val="en-IN"/>
+        </w:rPr>
+        <w:t xml:space="preserve">    }</w:t>
+      </w:r>
+    </w:p>
+    <w:p>
+      <w:pPr>
+        <w:rPr>
+          <w:sz w:val="32"/>
+          <w:szCs w:val="32"/>
+          <w:lang w:val="en-IN"/>
+        </w:rPr>
+      </w:pPr>
+      <w:r>
+        <w:rPr>
+          <w:sz w:val="32"/>
+          <w:szCs w:val="32"/>
+          <w:lang w:val="en-IN"/>
+        </w:rPr>
+        <w:t xml:space="preserve">    @Test</w:t>
+      </w:r>
+    </w:p>
+    <w:p>
+      <w:pPr>
+        <w:rPr>
+          <w:sz w:val="32"/>
+          <w:szCs w:val="32"/>
+          <w:lang w:val="en-IN"/>
+        </w:rPr>
+      </w:pPr>
+      <w:r>
+        <w:rPr>
+          <w:sz w:val="32"/>
+          <w:szCs w:val="32"/>
+          <w:lang w:val="en-IN"/>
+        </w:rPr>
+        <w:t xml:space="preserve">    public void testVerifyMethodWithArgument() {</w:t>
+      </w:r>
+    </w:p>
+    <w:p>
+      <w:pPr>
+        <w:rPr>
+          <w:sz w:val="32"/>
+          <w:szCs w:val="32"/>
+          <w:lang w:val="en-IN"/>
+        </w:rPr>
+      </w:pPr>
+      <w:r>
+        <w:rPr>
+          <w:sz w:val="32"/>
+          <w:szCs w:val="32"/>
+          <w:lang w:val="en-IN"/>
+        </w:rPr>
+        <w:t xml:space="preserve">             UserApi mockApi = </w:t>
+      </w:r>
+      <w:r>
+        <w:rPr>
+          <w:i/>
+          <w:iCs/>
+          <w:sz w:val="32"/>
+          <w:szCs w:val="32"/>
+          <w:lang w:val="en-IN"/>
+        </w:rPr>
+        <w:t>mock</w:t>
+      </w:r>
+      <w:r>
+        <w:rPr>
+          <w:sz w:val="32"/>
+          <w:szCs w:val="32"/>
+          <w:lang w:val="en-IN"/>
+        </w:rPr>
+        <w:t xml:space="preserve">(UserApi.class);       </w:t>
+      </w:r>
+    </w:p>
+    <w:p>
+      <w:pPr>
+        <w:rPr>
+          <w:sz w:val="32"/>
+          <w:szCs w:val="32"/>
+          <w:lang w:val="en-IN"/>
+        </w:rPr>
+      </w:pPr>
+      <w:r>
+        <w:rPr>
+          <w:sz w:val="32"/>
+          <w:szCs w:val="32"/>
+          <w:lang w:val="en-IN"/>
+        </w:rPr>
+        <w:t xml:space="preserve">        UserService service = new UserService(mockApi);</w:t>
+      </w:r>
+    </w:p>
+    <w:p>
+      <w:pPr>
+        <w:rPr>
+          <w:sz w:val="32"/>
+          <w:szCs w:val="32"/>
+          <w:lang w:val="en-IN"/>
+        </w:rPr>
+      </w:pPr>
+      <w:r>
+        <w:rPr>
+          <w:sz w:val="32"/>
+          <w:szCs w:val="32"/>
+          <w:lang w:val="en-IN"/>
+        </w:rPr>
+        <w:t xml:space="preserve">        service.fetchUser("abc123"); </w:t>
+      </w:r>
+    </w:p>
+    <w:p>
+      <w:pPr>
+        <w:rPr>
+          <w:sz w:val="32"/>
+          <w:szCs w:val="32"/>
+          <w:lang w:val="en-IN"/>
+        </w:rPr>
+      </w:pPr>
+      <w:r>
+        <w:rPr>
+          <w:sz w:val="32"/>
+          <w:szCs w:val="32"/>
+          <w:lang w:val="en-IN"/>
+        </w:rPr>
+        <w:t xml:space="preserve">        </w:t>
+      </w:r>
+      <w:r>
+        <w:rPr>
+          <w:i/>
+          <w:iCs/>
+          <w:sz w:val="32"/>
+          <w:szCs w:val="32"/>
+          <w:lang w:val="en-IN"/>
+        </w:rPr>
+        <w:t>verify</w:t>
+      </w:r>
+      <w:r>
+        <w:rPr>
+          <w:sz w:val="32"/>
+          <w:szCs w:val="32"/>
+          <w:lang w:val="en-IN"/>
+        </w:rPr>
+        <w:t>(mockApi).getUserInfo("abc123");</w:t>
+      </w:r>
+    </w:p>
+    <w:p>
+      <w:pPr>
+        <w:rPr>
+          <w:sz w:val="32"/>
+          <w:szCs w:val="32"/>
+          <w:lang w:val="en-IN"/>
+        </w:rPr>
+      </w:pPr>
+      <w:r>
+        <w:rPr>
+          <w:sz w:val="32"/>
+          <w:szCs w:val="32"/>
+          <w:lang w:val="en-IN"/>
+        </w:rPr>
+        <w:t xml:space="preserve">    }</w:t>
+      </w:r>
+    </w:p>
+    <w:p>
+      <w:pPr>
+        <w:rPr>
+          <w:sz w:val="32"/>
+          <w:szCs w:val="32"/>
+          <w:lang w:val="en-IN"/>
+        </w:rPr>
+      </w:pPr>
+      <w:r>
+        <w:rPr>
+          <w:sz w:val="32"/>
+          <w:szCs w:val="32"/>
+          <w:lang w:val="en-IN"/>
+        </w:rPr>
+        <w:t>}</w:t>
+      </w:r>
+    </w:p>
+    <w:p>
+      <w:pPr>
+        <w:rPr>
+          <w:b/>
+          <w:bCs/>
+          <w:sz w:val="32"/>
+          <w:szCs w:val="32"/>
+          <w:lang w:val="en-IN"/>
+        </w:rPr>
+      </w:pPr>
+      <w:r>
+        <w:rPr>
+          <w:b/>
+          <w:bCs/>
+          <w:sz w:val="32"/>
+          <w:szCs w:val="32"/>
+          <w:lang w:val="en-IN"/>
+        </w:rPr>
+        <w:t>OUTPUT:</w:t>
+      </w:r>
+    </w:p>
+    <w:p>
+      <w:pPr>
+        <w:rPr>
+          <w:b/>
+          <w:bCs/>
+          <w:sz w:val="32"/>
+          <w:szCs w:val="32"/>
+          <w:lang w:val="en-IN"/>
+        </w:rPr>
+      </w:pPr>
+      <w:r>
+        <w:rPr>
+          <w:b/>
+          <w:bCs/>
+          <w:sz w:val="32"/>
+          <w:szCs w:val="32"/>
+          <w:lang w:val="en-IN"/>
+        </w:rPr>
+        <w:lastRenderedPageBreak/>
+        <w:drawing>
+          <wp:inline distT="0" distB="0" distL="0" distR="0" wp14:anchorId="510B1948" wp14:editId="28BF1910">
+            <wp:extent cx="5669280" cy="2255520"/>
+            <wp:effectExtent l="0" t="0" r="7620" b="0"/>
+            <wp:docPr id="530080746" name="Picture 4"/>
+            <wp:cNvGraphicFramePr>
+              <a:graphicFrameLocks xmlns:a="http://schemas.openxmlformats.org/drawingml/2006/main" noChangeAspect="1"/>
+            </wp:cNvGraphicFramePr>
+            <a:graphic xmlns:a="http://schemas.openxmlformats.org/drawingml/2006/main">
+              <a:graphicData uri="http://schemas.openxmlformats.org/drawingml/2006/picture">
+                <pic:pic xmlns:pic="http://schemas.openxmlformats.org/drawingml/2006/picture">
+                  <pic:nvPicPr>
+                    <pic:cNvPr id="0" name="Picture 1"/>
+                    <pic:cNvPicPr>
+                      <a:picLocks noChangeAspect="1" noChangeArrowheads="1"/>
+                    </pic:cNvPicPr>
+                  </pic:nvPicPr>
+                  <pic:blipFill>
+                    <a:blip r:embed="rId9">
+                      <a:extLst>
+                        <a:ext uri="{28A0092B-C50C-407E-A947-70E740481C1C}">
+                          <a14:useLocalDpi xmlns:a14="http://schemas.microsoft.com/office/drawing/2010/main" val="0"/>
+                        </a:ext>
+                      </a:extLst>
+                    </a:blip>
+                    <a:srcRect/>
+                    <a:stretch>
+                      <a:fillRect/>
+                    </a:stretch>
+                  </pic:blipFill>
+                  <pic:spPr bwMode="auto">
+                    <a:xfrm>
+                      <a:off x="0" y="0"/>
+                      <a:ext cx="5669280" cy="2255520"/>
+                    </a:xfrm>
+                    <a:prstGeom prst="rect">
+                      <a:avLst/>
+                    </a:prstGeom>
+                    <a:noFill/>
+                    <a:ln>
+                      <a:noFill/>
+                    </a:ln>
+                  </pic:spPr>
+                </pic:pic>
+              </a:graphicData>
+            </a:graphic>
+          </wp:inline>
+        </w:drawing>
+      </w:r>
+    </w:p>
+    <w:p>
+      <w:pPr>
+        <w:rPr>
+          <w:b/>
+          <w:bCs/>
+          <w:sz w:val="32"/>
+          <w:szCs w:val="32"/>
+          <w:lang w:val="en-IN"/>
+        </w:rPr>
+      </w:pPr>
+    </w:p>
+    <w:p>
+      <w:pPr>
+        <w:rPr>
+          <w:b/>
+          <w:bCs/>
+          <w:sz w:val="32"/>
+          <w:szCs w:val="32"/>
+          <w:lang w:val="en-IN"/>
+        </w:rPr>
+      </w:pPr>
+    </w:p>
+    <w:p>
+      <w:pPr>
+        <w:rPr>
+          <w:b/>
+          <w:bCs/>
+          <w:sz w:val="32"/>
+          <w:szCs w:val="32"/>
+          <w:lang w:val="en-IN"/>
+        </w:rPr>
+      </w:pPr>
+      <w:r>
+        <w:rPr>
+          <w:b/>
+          <w:bCs/>
+          <w:sz w:val="32"/>
+          <w:szCs w:val="32"/>
+          <w:lang w:val="en-IN"/>
+        </w:rPr>
+        <w:drawing>
+          <wp:inline distT="0" distB="0" distL="0" distR="0" wp14:anchorId="31D5CFC6" wp14:editId="05E33938">
+            <wp:extent cx="5730240" cy="3223260"/>
+            <wp:effectExtent l="0" t="0" r="3810" b="0"/>
+            <wp:docPr id="1142001639" name="Picture 3"/>
+            <wp:cNvGraphicFramePr>
+              <a:graphicFrameLocks xmlns:a="http://schemas.openxmlformats.org/drawingml/2006/main" noChangeAspect="1"/>
+            </wp:cNvGraphicFramePr>
+            <a:graphic xmlns:a="http://schemas.openxmlformats.org/drawingml/2006/main">
+              <a:graphicData uri="http://schemas.openxmlformats.org/drawingml/2006/picture">
+                <pic:pic xmlns:pic="http://schemas.openxmlformats.org/drawingml/2006/picture">
+                  <pic:nvPicPr>
+                    <pic:cNvPr id="0" name="Picture 4"/>
+                    <pic:cNvPicPr>
+                      <a:picLocks noChangeAspect="1" noChangeArrowheads="1"/>
+                    </pic:cNvPicPr>
+                  </pic:nvPicPr>
+                  <pic:blipFill>
+                    <a:blip r:embed="rId10">
+                      <a:extLst>
+                        <a:ext uri="{28A0092B-C50C-407E-A947-70E740481C1C}">
+                          <a14:useLocalDpi xmlns:a14="http://schemas.microsoft.com/office/drawing/2010/main" val="0"/>
+                        </a:ext>
+                      </a:extLst>
+                    </a:blip>
+                    <a:srcRect/>
+                    <a:stretch>
+                      <a:fillRect/>
+                    </a:stretch>
+                  </pic:blipFill>
+                  <pic:spPr bwMode="auto">
+                    <a:xfrm>
+                      <a:off x="0" y="0"/>
+                      <a:ext cx="5730240" cy="3223260"/>
+                    </a:xfrm>
+                    <a:prstGeom prst="rect">
+                      <a:avLst/>
+                    </a:prstGeom>
+                    <a:noFill/>
+                    <a:ln>
+                      <a:noFill/>
+                    </a:ln>
+                  </pic:spPr>
+                </pic:pic>
+              </a:graphicData>
+            </a:graphic>
+          </wp:inline>
+        </w:drawing>
+      </w:r>
+    </w:p>
+    <w:p>
+      <w:pPr>
+        <w:rPr>
+          <w:b/>
+          <w:bCs/>
+          <w:sz w:val="32"/>
+          <w:szCs w:val="32"/>
+          <w:lang w:val="en-IN"/>
+        </w:rPr>
+      </w:pPr>
+    </w:p>
+    <w:p>
+      <w:pPr>
+        <w:rPr>
+          <w:b/>
+          <w:bCs/>
+          <w:sz w:val="32"/>
+          <w:szCs w:val="32"/>
+          <w:lang w:val="en-IN"/>
+        </w:rPr>
+      </w:pPr>
+    </w:p>
+    <w:p>
+      <w:pPr>
+        <w:rPr>
+          <w:b/>
+          <w:bCs/>
+          <w:sz w:val="32"/>
+          <w:szCs w:val="32"/>
+        </w:rPr>
+      </w:pPr>
+      <w:r>
+        <w:rPr>
+          <w:b/>
+          <w:bCs/>
+          <w:sz w:val="32"/>
+          <w:szCs w:val="32"/>
+        </w:rPr>
+        <w:t>v</w:t>
       </w:r>
     </w:p>
     <w:sectPr>
@@ -2245,7 +4446,6 @@
   <w:style w:type="character" w:default="1" w:styleId="DefaultParagraphFont">
     <w:name w:val="Default Paragraph Font"/>
     <w:uiPriority w:val="1"/>
-    <w:semiHidden/>
     <w:unhideWhenUsed/>
   </w:style>
   <w:style w:type="table" w:default="1" w:styleId="TableNormal">

</xml_diff>